<commit_message>
Update email address in readme
</commit_message>
<xml_diff>
--- a/README.docx
+++ b/README.docx
@@ -476,7 +476,23 @@
           <w:noProof/>
           <w:color w:val="000000" w:themeColor="text1"/>
         </w:rPr>
-        <w:t>Rebecca Rohrer, rrohrer@health.dohmh.gov</w:t>
+        <w:t>Rebecca Rohrer, rrohrer@health.</w:t>
+      </w:r>
+      <w:r>
+        <w:rPr>
+          <w:rFonts w:ascii="Consolas" w:eastAsia="Consolas" w:hAnsi="Consolas" w:cs="Consolas"/>
+          <w:noProof/>
+          <w:color w:val="000000" w:themeColor="text1"/>
+        </w:rPr>
+        <w:t>nyc</w:t>
+      </w:r>
+      <w:r>
+        <w:rPr>
+          <w:rFonts w:ascii="Consolas" w:eastAsia="Consolas" w:hAnsi="Consolas" w:cs="Consolas"/>
+          <w:noProof/>
+          <w:color w:val="000000" w:themeColor="text1"/>
+        </w:rPr>
+        <w:t>.gov</w:t>
       </w:r>
     </w:p>
     <w:p/>

</xml_diff>

<commit_message>
Update to add citation and preprint link
</commit_message>
<xml_diff>
--- a/README.docx
+++ b/README.docx
@@ -4,9 +4,10 @@
   <w:body>
     <w:p>
       <w:pPr>
-        <w:pStyle w:val="ListParagraph"/>
-        <w:rPr>
-          <w:noProof/>
+        <w:rPr>
+          <w:rFonts w:ascii="Consolas" w:eastAsia="Consolas" w:hAnsi="Consolas" w:cs="Consolas"/>
+          <w:noProof/>
+          <w:color w:val="000000" w:themeColor="text1"/>
         </w:rPr>
       </w:pPr>
       <w:r>
@@ -17,152 +18,93 @@
         </w:rPr>
         <w:t># Mpox-nowcasting-evaluation</w:t>
       </w:r>
-      <w:r>
-        <w:br/>
-      </w:r>
-      <w:r>
-        <w:rPr>
-          <w:rFonts w:ascii="Consolas" w:eastAsia="Consolas" w:hAnsi="Consolas" w:cs="Consolas"/>
-          <w:noProof/>
-          <w:color w:val="000000" w:themeColor="text1"/>
-        </w:rPr>
-        <w:t xml:space="preserve">## Nowcasting to Monitor Real-Time Mpox Trends During the 2022 Outbreak in New York City: An Evaluation Using Reportable Disease Data Stratified by Race </w:t>
-      </w:r>
-      <w:r>
-        <w:rPr>
-          <w:rFonts w:ascii="Consolas" w:eastAsia="Consolas" w:hAnsi="Consolas" w:cs="Consolas"/>
-          <w:noProof/>
-          <w:color w:val="000000" w:themeColor="text1"/>
-        </w:rPr>
-        <w:t>or</w:t>
-      </w:r>
-      <w:r>
-        <w:rPr>
-          <w:rFonts w:ascii="Consolas" w:eastAsia="Consolas" w:hAnsi="Consolas" w:cs="Consolas"/>
-          <w:noProof/>
-          <w:color w:val="000000" w:themeColor="text1"/>
-        </w:rPr>
-        <w:t xml:space="preserve"> Ethnicity</w:t>
-      </w:r>
-      <w:r>
-        <w:br/>
-      </w:r>
-      <w:r>
-        <w:rPr>
-          <w:rFonts w:ascii="Consolas" w:eastAsia="Consolas" w:hAnsi="Consolas" w:cs="Consolas"/>
-          <w:noProof/>
-          <w:color w:val="000000" w:themeColor="text1"/>
-        </w:rPr>
-        <w:t>[Citation &amp; paper link]</w:t>
-      </w:r>
-      <w:r>
-        <w:br/>
-      </w:r>
-      <w:r>
-        <w:br/>
-      </w:r>
-      <w:r>
-        <w:rPr>
-          <w:rFonts w:ascii="Consolas" w:eastAsia="Consolas" w:hAnsi="Consolas" w:cs="Consolas"/>
-          <w:noProof/>
-          <w:color w:val="000000" w:themeColor="text1"/>
-        </w:rPr>
-        <w:t xml:space="preserve">This repository contains the dataset, code, and codebook for the paper, "Nowcasting to Monitor Real-Time Mpox Trends During the 2022 Outbreak in New York City: An Evaluation Using Reportable Disease Data Stratified by Race </w:t>
-      </w:r>
-      <w:r>
-        <w:rPr>
-          <w:rFonts w:ascii="Consolas" w:eastAsia="Consolas" w:hAnsi="Consolas" w:cs="Consolas"/>
-          <w:noProof/>
-          <w:color w:val="000000" w:themeColor="text1"/>
-        </w:rPr>
-        <w:t>or</w:t>
-      </w:r>
-      <w:r>
-        <w:rPr>
-          <w:rFonts w:ascii="Consolas" w:eastAsia="Consolas" w:hAnsi="Consolas" w:cs="Consolas"/>
-          <w:noProof/>
-          <w:color w:val="000000" w:themeColor="text1"/>
-        </w:rPr>
-        <w:t xml:space="preserve"> Ethnicity." These files </w:t>
-      </w:r>
-      <w:r>
-        <w:rPr>
-          <w:rFonts w:ascii="Consolas" w:eastAsia="Consolas" w:hAnsi="Consolas" w:cs="Consolas"/>
-          <w:noProof/>
-          <w:color w:val="000000" w:themeColor="text1"/>
-        </w:rPr>
-        <w:t xml:space="preserve">to produce unstratified results </w:t>
-      </w:r>
-      <w:r>
-        <w:rPr>
-          <w:rFonts w:ascii="Consolas" w:eastAsia="Consolas" w:hAnsi="Consolas" w:cs="Consolas"/>
-          <w:noProof/>
-          <w:color w:val="000000" w:themeColor="text1"/>
-        </w:rPr>
-        <w:t xml:space="preserve">are </w:t>
-      </w:r>
-      <w:r>
-        <w:rPr>
-          <w:rFonts w:ascii="Consolas" w:eastAsia="Consolas" w:hAnsi="Consolas" w:cs="Consolas"/>
-          <w:noProof/>
-          <w:color w:val="000000" w:themeColor="text1"/>
-        </w:rPr>
-        <w:t>provided</w:t>
-      </w:r>
-      <w:r>
-        <w:rPr>
-          <w:rFonts w:ascii="Consolas" w:eastAsia="Consolas" w:hAnsi="Consolas" w:cs="Consolas"/>
-          <w:noProof/>
-          <w:color w:val="000000" w:themeColor="text1"/>
-        </w:rPr>
-        <w:t xml:space="preserve"> to </w:t>
-      </w:r>
-      <w:r>
-        <w:rPr>
-          <w:rFonts w:ascii="Consolas" w:eastAsia="Consolas" w:hAnsi="Consolas" w:cs="Consolas"/>
-          <w:noProof/>
-          <w:color w:val="000000" w:themeColor="text1"/>
-        </w:rPr>
-        <w:t xml:space="preserve">support open and reproducible epidemiology and to </w:t>
-      </w:r>
-      <w:r>
-        <w:rPr>
-          <w:rFonts w:ascii="Consolas" w:eastAsia="Consolas" w:hAnsi="Consolas" w:cs="Consolas"/>
-          <w:noProof/>
-          <w:color w:val="000000" w:themeColor="text1"/>
-        </w:rPr>
-        <w:t xml:space="preserve">fulfill </w:t>
-      </w:r>
-      <w:r>
-        <w:rPr>
-          <w:rFonts w:ascii="Consolas" w:eastAsia="Consolas" w:hAnsi="Consolas" w:cs="Consolas"/>
-          <w:noProof/>
-          <w:color w:val="000000" w:themeColor="text1"/>
-        </w:rPr>
-        <w:t xml:space="preserve">journal </w:t>
-      </w:r>
-      <w:r>
-        <w:rPr>
-          <w:rFonts w:ascii="Consolas" w:eastAsia="Consolas" w:hAnsi="Consolas" w:cs="Consolas"/>
-          <w:noProof/>
-          <w:color w:val="000000" w:themeColor="text1"/>
-        </w:rPr>
-        <w:t>data availability requirements.</w:t>
-      </w:r>
-      <w:r>
-        <w:rPr>
-          <w:rFonts w:ascii="Consolas" w:eastAsia="Consolas" w:hAnsi="Consolas" w:cs="Consolas"/>
-          <w:noProof/>
-          <w:color w:val="000000" w:themeColor="text1"/>
-        </w:rPr>
-        <w:t xml:space="preserve"> Data for stratified results, given small cell sizes, are not provided to protect patient confidentiality.</w:t>
-      </w:r>
-      <w:r>
-        <w:br/>
-      </w:r>
-      <w:r>
-        <w:br/>
-      </w:r>
+    </w:p>
+    <w:p>
+      <w:pPr>
+        <w:rPr>
+          <w:rFonts w:ascii="Consolas" w:eastAsia="Consolas" w:hAnsi="Consolas" w:cs="Consolas"/>
+          <w:noProof/>
+          <w:color w:val="000000" w:themeColor="text1"/>
+        </w:rPr>
+      </w:pPr>
+      <w:r>
+        <w:rPr>
+          <w:rFonts w:ascii="Consolas" w:eastAsia="Consolas" w:hAnsi="Consolas" w:cs="Consolas"/>
+          <w:noProof/>
+          <w:color w:val="000000" w:themeColor="text1"/>
+        </w:rPr>
+        <w:t>## Nowcasting to Monitor Real-Time Mpox Trends During the 2022 Outbreak in New York City: An Evaluation Using Reportable Disease Data Stratified by Race or Ethnicity</w:t>
+      </w:r>
+    </w:p>
+    <w:p>
+      <w:pPr>
+        <w:rPr>
+          <w:rFonts w:ascii="Consolas" w:eastAsia="Consolas" w:hAnsi="Consolas" w:cs="Consolas"/>
+          <w:noProof/>
+          <w:color w:val="000000" w:themeColor="text1"/>
+        </w:rPr>
+      </w:pPr>
+      <w:r>
+        <w:rPr>
+          <w:rFonts w:ascii="Consolas" w:eastAsia="Consolas" w:hAnsi="Consolas" w:cs="Consolas"/>
+          <w:noProof/>
+          <w:color w:val="000000" w:themeColor="text1"/>
+        </w:rPr>
+        <w:t xml:space="preserve">Rohrer R, Wilson A, Baumgartner J, Burton N, Ortiz RR, Dorsinville A, Jones LE, Greene SK. Nowcasting to Monitor Real-Time Mpox Trends During the 2022 Outbreak in New York City: An Evaluation Using Reportable Disease Data Stratified by Race or Ethnicity. JMIR Preprints. URL: https://preprints.jmir.org/preprint/56495 </w:t>
+      </w:r>
+    </w:p>
+    <w:p>
+      <w:pPr>
+        <w:rPr>
+          <w:rFonts w:ascii="Consolas" w:eastAsia="Consolas" w:hAnsi="Consolas" w:cs="Consolas"/>
+          <w:noProof/>
+          <w:color w:val="000000" w:themeColor="text1"/>
+        </w:rPr>
+      </w:pPr>
+    </w:p>
+    <w:p>
+      <w:pPr>
+        <w:rPr>
+          <w:rFonts w:ascii="Consolas" w:eastAsia="Consolas" w:hAnsi="Consolas" w:cs="Consolas"/>
+          <w:noProof/>
+          <w:color w:val="000000" w:themeColor="text1"/>
+        </w:rPr>
+      </w:pPr>
+      <w:r>
+        <w:rPr>
+          <w:rFonts w:ascii="Consolas" w:eastAsia="Consolas" w:hAnsi="Consolas" w:cs="Consolas"/>
+          <w:noProof/>
+          <w:color w:val="000000" w:themeColor="text1"/>
+        </w:rPr>
+        <w:t>This repository contains the dataset, code, and codebook for the above paper. These files to produce unstratified results are provided to support open and reproducible epidemiology and to fulfill journal data availability requirements. Data for stratified results, given small cell sizes, are not provided to protect patient confidentiality.</w:t>
+      </w:r>
+    </w:p>
+    <w:p>
+      <w:pPr>
+        <w:rPr>
+          <w:rFonts w:ascii="Consolas" w:eastAsia="Consolas" w:hAnsi="Consolas" w:cs="Consolas"/>
+          <w:noProof/>
+          <w:color w:val="000000" w:themeColor="text1"/>
+        </w:rPr>
+      </w:pPr>
+    </w:p>
+    <w:p>
+      <w:pPr>
+        <w:rPr>
+          <w:rFonts w:ascii="Consolas" w:eastAsia="Consolas" w:hAnsi="Consolas" w:cs="Consolas"/>
+          <w:noProof/>
+          <w:color w:val="000000" w:themeColor="text1"/>
+        </w:rPr>
+      </w:pPr>
+    </w:p>
+    <w:p>
+      <w:pPr>
+        <w:rPr>
+          <w:rFonts w:ascii="Consolas" w:eastAsia="Consolas" w:hAnsi="Consolas" w:cs="Consolas"/>
+          <w:noProof/>
+          <w:color w:val="000000" w:themeColor="text1"/>
+        </w:rPr>
+      </w:pPr>
       <w:r>
         <w:rPr>
           <w:rFonts w:ascii="Consolas" w:eastAsia="Consolas" w:hAnsi="Consolas" w:cs="Consolas"/>
@@ -171,9 +113,15 @@
         </w:rPr>
         <w:t>## Files:</w:t>
       </w:r>
-      <w:r>
-        <w:br/>
-      </w:r>
+    </w:p>
+    <w:p>
+      <w:pPr>
+        <w:rPr>
+          <w:rFonts w:ascii="Consolas" w:eastAsia="Consolas" w:hAnsi="Consolas" w:cs="Consolas"/>
+          <w:noProof/>
+          <w:color w:val="000000" w:themeColor="text1"/>
+        </w:rPr>
+      </w:pPr>
       <w:r>
         <w:rPr>
           <w:rFonts w:ascii="Consolas" w:eastAsia="Consolas" w:hAnsi="Consolas" w:cs="Consolas"/>
@@ -182,9 +130,15 @@
         </w:rPr>
         <w:t>* mpox_nowcasting_evaluation_codebook.csv – Codebook for dataset.</w:t>
       </w:r>
-      <w:r>
-        <w:br/>
-      </w:r>
+    </w:p>
+    <w:p>
+      <w:pPr>
+        <w:rPr>
+          <w:rFonts w:ascii="Consolas" w:eastAsia="Consolas" w:hAnsi="Consolas" w:cs="Consolas"/>
+          <w:noProof/>
+          <w:color w:val="000000" w:themeColor="text1"/>
+        </w:rPr>
+      </w:pPr>
       <w:r>
         <w:rPr>
           <w:rFonts w:ascii="Consolas" w:eastAsia="Consolas" w:hAnsi="Consolas" w:cs="Consolas"/>
@@ -193,36 +147,32 @@
         </w:rPr>
         <w:t xml:space="preserve">  </w:t>
       </w:r>
-      <w:r>
-        <w:br/>
-      </w:r>
-      <w:r>
-        <w:rPr>
-          <w:rFonts w:ascii="Consolas" w:eastAsia="Consolas" w:hAnsi="Consolas" w:cs="Consolas"/>
-          <w:noProof/>
-          <w:color w:val="000000" w:themeColor="text1"/>
-        </w:rPr>
-        <w:t xml:space="preserve">* evaluation_df_public.csv - CSV dataset with records and variables used for </w:t>
-      </w:r>
-      <w:r>
-        <w:rPr>
-          <w:rFonts w:ascii="Consolas" w:eastAsia="Consolas" w:hAnsi="Consolas" w:cs="Consolas"/>
-          <w:noProof/>
-          <w:color w:val="000000" w:themeColor="text1"/>
-        </w:rPr>
-        <w:t xml:space="preserve">unstratified </w:t>
-      </w:r>
-      <w:r>
-        <w:rPr>
-          <w:rFonts w:ascii="Consolas" w:eastAsia="Consolas" w:hAnsi="Consolas" w:cs="Consolas"/>
-          <w:noProof/>
-          <w:color w:val="000000" w:themeColor="text1"/>
-        </w:rPr>
-        <w:t>analyses shown in paper.</w:t>
-      </w:r>
-      <w:r>
-        <w:br/>
-      </w:r>
+    </w:p>
+    <w:p>
+      <w:pPr>
+        <w:rPr>
+          <w:rFonts w:ascii="Consolas" w:eastAsia="Consolas" w:hAnsi="Consolas" w:cs="Consolas"/>
+          <w:noProof/>
+          <w:color w:val="000000" w:themeColor="text1"/>
+        </w:rPr>
+      </w:pPr>
+      <w:r>
+        <w:rPr>
+          <w:rFonts w:ascii="Consolas" w:eastAsia="Consolas" w:hAnsi="Consolas" w:cs="Consolas"/>
+          <w:noProof/>
+          <w:color w:val="000000" w:themeColor="text1"/>
+        </w:rPr>
+        <w:t>* evaluation_df_public.csv - CSV dataset with records and variables used for unstratified analyses shown in paper.</w:t>
+      </w:r>
+    </w:p>
+    <w:p>
+      <w:pPr>
+        <w:rPr>
+          <w:rFonts w:ascii="Consolas" w:eastAsia="Consolas" w:hAnsi="Consolas" w:cs="Consolas"/>
+          <w:noProof/>
+          <w:color w:val="000000" w:themeColor="text1"/>
+        </w:rPr>
+      </w:pPr>
       <w:r>
         <w:rPr>
           <w:rFonts w:ascii="Consolas" w:eastAsia="Consolas" w:hAnsi="Consolas" w:cs="Consolas"/>
@@ -231,9 +181,15 @@
         </w:rPr>
         <w:t xml:space="preserve">  </w:t>
       </w:r>
-      <w:r>
-        <w:br/>
-      </w:r>
+    </w:p>
+    <w:p>
+      <w:pPr>
+        <w:rPr>
+          <w:rFonts w:ascii="Consolas" w:eastAsia="Consolas" w:hAnsi="Consolas" w:cs="Consolas"/>
+          <w:noProof/>
+          <w:color w:val="000000" w:themeColor="text1"/>
+        </w:rPr>
+      </w:pPr>
       <w:r>
         <w:rPr>
           <w:rFonts w:ascii="Consolas" w:eastAsia="Consolas" w:hAnsi="Consolas" w:cs="Consolas"/>
@@ -242,9 +198,15 @@
         </w:rPr>
         <w:t>* R program files with code used to produce unstratified results included in manuscript:</w:t>
       </w:r>
-      <w:r>
-        <w:br/>
-      </w:r>
+    </w:p>
+    <w:p>
+      <w:pPr>
+        <w:rPr>
+          <w:rFonts w:ascii="Consolas" w:eastAsia="Consolas" w:hAnsi="Consolas" w:cs="Consolas"/>
+          <w:noProof/>
+          <w:color w:val="000000" w:themeColor="text1"/>
+        </w:rPr>
+      </w:pPr>
       <w:r>
         <w:rPr>
           <w:rFonts w:ascii="Consolas" w:eastAsia="Consolas" w:hAnsi="Consolas" w:cs="Consolas"/>
@@ -253,9 +215,15 @@
         </w:rPr>
         <w:t xml:space="preserve">  * evaluation_packages.R</w:t>
       </w:r>
-      <w:r>
-        <w:br/>
-      </w:r>
+    </w:p>
+    <w:p>
+      <w:pPr>
+        <w:rPr>
+          <w:rFonts w:ascii="Consolas" w:eastAsia="Consolas" w:hAnsi="Consolas" w:cs="Consolas"/>
+          <w:noProof/>
+          <w:color w:val="000000" w:themeColor="text1"/>
+        </w:rPr>
+      </w:pPr>
       <w:r>
         <w:rPr>
           <w:rFonts w:ascii="Consolas" w:eastAsia="Consolas" w:hAnsi="Consolas" w:cs="Consolas"/>
@@ -264,9 +232,15 @@
         </w:rPr>
         <w:t xml:space="preserve">  * evaluation_helper_functions.R</w:t>
       </w:r>
-      <w:r>
-        <w:br/>
-      </w:r>
+    </w:p>
+    <w:p>
+      <w:pPr>
+        <w:rPr>
+          <w:rFonts w:ascii="Consolas" w:eastAsia="Consolas" w:hAnsi="Consolas" w:cs="Consolas"/>
+          <w:noProof/>
+          <w:color w:val="000000" w:themeColor="text1"/>
+        </w:rPr>
+      </w:pPr>
       <w:r>
         <w:rPr>
           <w:rFonts w:ascii="Consolas" w:eastAsia="Consolas" w:hAnsi="Consolas" w:cs="Consolas"/>
@@ -275,9 +249,15 @@
         </w:rPr>
         <w:t xml:space="preserve">  * evaluation_code_table_2_3.R (Run first, 1/4)</w:t>
       </w:r>
-      <w:r>
-        <w:br/>
-      </w:r>
+    </w:p>
+    <w:p>
+      <w:pPr>
+        <w:rPr>
+          <w:rFonts w:ascii="Consolas" w:eastAsia="Consolas" w:hAnsi="Consolas" w:cs="Consolas"/>
+          <w:noProof/>
+          <w:color w:val="000000" w:themeColor="text1"/>
+        </w:rPr>
+      </w:pPr>
       <w:r>
         <w:rPr>
           <w:rFonts w:ascii="Consolas" w:eastAsia="Consolas" w:hAnsi="Consolas" w:cs="Consolas"/>
@@ -286,9 +266,15 @@
         </w:rPr>
         <w:t xml:space="preserve">  * evaluation_code_table_4_S2.R (Run second, 2/4)</w:t>
       </w:r>
-      <w:r>
-        <w:br/>
-      </w:r>
+    </w:p>
+    <w:p>
+      <w:pPr>
+        <w:rPr>
+          <w:rFonts w:ascii="Consolas" w:eastAsia="Consolas" w:hAnsi="Consolas" w:cs="Consolas"/>
+          <w:noProof/>
+          <w:color w:val="000000" w:themeColor="text1"/>
+        </w:rPr>
+      </w:pPr>
       <w:r>
         <w:rPr>
           <w:rFonts w:ascii="Consolas" w:eastAsia="Consolas" w:hAnsi="Consolas" w:cs="Consolas"/>
@@ -297,9 +283,15 @@
         </w:rPr>
         <w:t xml:space="preserve">  * evalulation_code_table_S1.R (Run third, 3/4)</w:t>
       </w:r>
-      <w:r>
-        <w:br/>
-      </w:r>
+    </w:p>
+    <w:p>
+      <w:pPr>
+        <w:rPr>
+          <w:rFonts w:ascii="Consolas" w:eastAsia="Consolas" w:hAnsi="Consolas" w:cs="Consolas"/>
+          <w:noProof/>
+          <w:color w:val="000000" w:themeColor="text1"/>
+        </w:rPr>
+      </w:pPr>
       <w:r>
         <w:rPr>
           <w:rFonts w:ascii="Consolas" w:eastAsia="Consolas" w:hAnsi="Consolas" w:cs="Consolas"/>
@@ -308,15 +300,33 @@
         </w:rPr>
         <w:t xml:space="preserve">  * evaluation_code_figure_2_3_S1_S2.R (Run fourth, 4/4)</w:t>
       </w:r>
-      <w:r>
-        <w:br/>
-      </w:r>
-      <w:r>
-        <w:br/>
-      </w:r>
-      <w:r>
-        <w:br/>
-      </w:r>
+    </w:p>
+    <w:p>
+      <w:pPr>
+        <w:rPr>
+          <w:rFonts w:ascii="Consolas" w:eastAsia="Consolas" w:hAnsi="Consolas" w:cs="Consolas"/>
+          <w:noProof/>
+          <w:color w:val="000000" w:themeColor="text1"/>
+        </w:rPr>
+      </w:pPr>
+    </w:p>
+    <w:p>
+      <w:pPr>
+        <w:rPr>
+          <w:rFonts w:ascii="Consolas" w:eastAsia="Consolas" w:hAnsi="Consolas" w:cs="Consolas"/>
+          <w:noProof/>
+          <w:color w:val="000000" w:themeColor="text1"/>
+        </w:rPr>
+      </w:pPr>
+    </w:p>
+    <w:p>
+      <w:pPr>
+        <w:rPr>
+          <w:rFonts w:ascii="Consolas" w:eastAsia="Consolas" w:hAnsi="Consolas" w:cs="Consolas"/>
+          <w:noProof/>
+          <w:color w:val="000000" w:themeColor="text1"/>
+        </w:rPr>
+      </w:pPr>
       <w:r>
         <w:rPr>
           <w:rFonts w:ascii="Consolas" w:eastAsia="Consolas" w:hAnsi="Consolas" w:cs="Consolas"/>
@@ -325,20 +335,33 @@
         </w:rPr>
         <w:t>## Dataset and Code Notes:</w:t>
       </w:r>
-      <w:r>
-        <w:br/>
-      </w:r>
-      <w:r>
-        <w:rPr>
-          <w:rFonts w:ascii="Consolas" w:eastAsia="Consolas" w:hAnsi="Consolas" w:cs="Consolas"/>
-          <w:noProof/>
-          <w:color w:val="000000" w:themeColor="text1"/>
-        </w:rPr>
+    </w:p>
+    <w:p>
+      <w:pPr>
+        <w:rPr>
+          <w:rFonts w:ascii="Consolas" w:eastAsia="Consolas" w:hAnsi="Consolas" w:cs="Consolas"/>
+          <w:noProof/>
+          <w:color w:val="000000" w:themeColor="text1"/>
+        </w:rPr>
+      </w:pPr>
+      <w:r>
+        <w:rPr>
+          <w:rFonts w:ascii="Consolas" w:eastAsia="Consolas" w:hAnsi="Consolas" w:cs="Consolas"/>
+          <w:noProof/>
+          <w:color w:val="000000" w:themeColor="text1"/>
+        </w:rPr>
+        <w:lastRenderedPageBreak/>
         <w:t xml:space="preserve">The dataset and program files were created in R version 4.2.3 on platform:x86_64-redhat-linux-gnu (64-bit), running under: Red Hat Enterprise Linux 8.7 (Ootpa). </w:t>
       </w:r>
-      <w:r>
-        <w:br/>
-      </w:r>
+    </w:p>
+    <w:p>
+      <w:pPr>
+        <w:rPr>
+          <w:rFonts w:ascii="Consolas" w:eastAsia="Consolas" w:hAnsi="Consolas" w:cs="Consolas"/>
+          <w:noProof/>
+          <w:color w:val="000000" w:themeColor="text1"/>
+        </w:rPr>
+      </w:pPr>
       <w:r>
         <w:rPr>
           <w:rFonts w:ascii="Consolas" w:eastAsia="Consolas" w:hAnsi="Consolas" w:cs="Consolas"/>
@@ -347,118 +370,85 @@
         </w:rPr>
         <w:t>The dataset file can be imported into statistical software programs other than R (e.g., SAS, Python, SPSS), but the coding language in the program file is specific to R software.</w:t>
       </w:r>
-      <w:r>
-        <w:br/>
-      </w:r>
-      <w:r>
-        <w:br/>
-      </w:r>
-      <w:r>
-        <w:rPr>
-          <w:rFonts w:ascii="Consolas" w:eastAsia="Consolas" w:hAnsi="Consolas" w:cs="Consolas"/>
-          <w:noProof/>
-          <w:color w:val="000000" w:themeColor="text1"/>
-        </w:rPr>
-        <w:t>The code requires installing NobBS</w:t>
-      </w:r>
-      <w:r>
-        <w:rPr>
-          <w:rFonts w:ascii="Consolas" w:eastAsia="Consolas" w:hAnsi="Consolas" w:cs="Consolas"/>
-          <w:noProof/>
-          <w:color w:val="000000" w:themeColor="text1"/>
-        </w:rPr>
-        <w:t xml:space="preserve"> from CRAN</w:t>
-      </w:r>
-      <w:r>
-        <w:rPr>
-          <w:rFonts w:ascii="Consolas" w:eastAsia="Consolas" w:hAnsi="Consolas" w:cs="Consolas"/>
-          <w:noProof/>
-          <w:color w:val="000000" w:themeColor="text1"/>
-        </w:rPr>
-        <w:t xml:space="preserve"> and JAGS outside of CRAN. Download instructions </w:t>
-      </w:r>
-      <w:r>
-        <w:rPr>
-          <w:rFonts w:ascii="Consolas" w:eastAsia="Consolas" w:hAnsi="Consolas" w:cs="Consolas"/>
-          <w:noProof/>
-          <w:color w:val="000000" w:themeColor="text1"/>
-        </w:rPr>
-        <w:t xml:space="preserve">for NobBS are available at </w:t>
-      </w:r>
-      <w:hyperlink r:id="rId6" w:history="1">
-        <w:r>
-          <w:rPr>
-            <w:rStyle w:val="Hyperlink"/>
-            <w:rFonts w:ascii="Consolas" w:eastAsia="Consolas" w:hAnsi="Consolas" w:cs="Consolas"/>
-            <w:noProof/>
-          </w:rPr>
-          <w:t>https://cran.r-project.org/web/packages/NobBS/index.html</w:t>
-        </w:r>
-      </w:hyperlink>
-      <w:r>
-        <w:rPr>
-          <w:rFonts w:ascii="Consolas" w:eastAsia="Consolas" w:hAnsi="Consolas" w:cs="Consolas"/>
-          <w:noProof/>
-          <w:color w:val="000000" w:themeColor="text1"/>
-        </w:rPr>
-        <w:t xml:space="preserve"> and for JAGS </w:t>
-      </w:r>
-      <w:r>
-        <w:rPr>
-          <w:rFonts w:ascii="Consolas" w:eastAsia="Consolas" w:hAnsi="Consolas" w:cs="Consolas"/>
-          <w:noProof/>
-          <w:color w:val="000000" w:themeColor="text1"/>
-        </w:rPr>
-        <w:t xml:space="preserve">are available at </w:t>
-      </w:r>
-      <w:r>
-        <w:rPr>
-          <w:rFonts w:ascii="Consolas" w:eastAsia="Consolas" w:hAnsi="Consolas" w:cs="Consolas"/>
-          <w:noProof/>
-          <w:color w:val="000000" w:themeColor="text1"/>
-        </w:rPr>
-        <w:t>https://mcmc-jags.sourceforge.io/</w:t>
-      </w:r>
-      <w:r>
-        <w:rPr>
-          <w:rFonts w:ascii="Consolas" w:eastAsia="Consolas" w:hAnsi="Consolas" w:cs="Consolas"/>
-          <w:noProof/>
-          <w:color w:val="000000" w:themeColor="text1"/>
-        </w:rPr>
-        <w:t>.</w:t>
-      </w:r>
-      <w:r>
-        <w:br/>
-      </w:r>
-      <w:r>
-        <w:br/>
-      </w:r>
-      <w:r>
-        <w:rPr>
-          <w:rFonts w:ascii="Consolas" w:eastAsia="Consolas" w:hAnsi="Consolas" w:cs="Consolas"/>
-          <w:noProof/>
-          <w:color w:val="000000" w:themeColor="text1"/>
-        </w:rPr>
-        <w:t xml:space="preserve">To run the code, set up two folders: one containing the 6 R program files and one containing the dataset file. Set the "R" and "dataset" </w:t>
-      </w:r>
-      <w:r>
-        <w:rPr>
-          <w:rFonts w:ascii="Consolas" w:eastAsia="Consolas" w:hAnsi="Consolas" w:cs="Consolas"/>
-          <w:noProof/>
-          <w:color w:val="000000" w:themeColor="text1"/>
-        </w:rPr>
-        <w:lastRenderedPageBreak/>
-        <w:t>paths at the beginning of evaluation_code_table_2_3.R to these filepaths respectively. Then run the code files in this order: evaluation_code_table_2_3.R, evaluation_code_table_4_S2.R, evalulation_code_table_S1.R, evaluation_code_figure_2_3_S1_S2.R. Results will be available in the "dataset" folder.</w:t>
-      </w:r>
-      <w:r>
-        <w:br/>
-      </w:r>
-      <w:r>
-        <w:br/>
-      </w:r>
-      <w:r>
-        <w:br/>
-      </w:r>
+    </w:p>
+    <w:p>
+      <w:pPr>
+        <w:rPr>
+          <w:rFonts w:ascii="Consolas" w:eastAsia="Consolas" w:hAnsi="Consolas" w:cs="Consolas"/>
+          <w:noProof/>
+          <w:color w:val="000000" w:themeColor="text1"/>
+        </w:rPr>
+      </w:pPr>
+    </w:p>
+    <w:p>
+      <w:pPr>
+        <w:rPr>
+          <w:rFonts w:ascii="Consolas" w:eastAsia="Consolas" w:hAnsi="Consolas" w:cs="Consolas"/>
+          <w:noProof/>
+          <w:color w:val="000000" w:themeColor="text1"/>
+        </w:rPr>
+      </w:pPr>
+      <w:r>
+        <w:rPr>
+          <w:rFonts w:ascii="Consolas" w:eastAsia="Consolas" w:hAnsi="Consolas" w:cs="Consolas"/>
+          <w:noProof/>
+          <w:color w:val="000000" w:themeColor="text1"/>
+        </w:rPr>
+        <w:t>The code requires installing NobBS from CRAN and JAGS outside of CRAN. Download instructions for NobBS are available at https://cran.r-project.org/web/packages/NobBS/index.html and for JAGS are available at https://mcmc-jags.sourceforge.io/.</w:t>
+      </w:r>
+    </w:p>
+    <w:p>
+      <w:pPr>
+        <w:rPr>
+          <w:rFonts w:ascii="Consolas" w:eastAsia="Consolas" w:hAnsi="Consolas" w:cs="Consolas"/>
+          <w:noProof/>
+          <w:color w:val="000000" w:themeColor="text1"/>
+        </w:rPr>
+      </w:pPr>
+    </w:p>
+    <w:p>
+      <w:pPr>
+        <w:rPr>
+          <w:rFonts w:ascii="Consolas" w:eastAsia="Consolas" w:hAnsi="Consolas" w:cs="Consolas"/>
+          <w:noProof/>
+          <w:color w:val="000000" w:themeColor="text1"/>
+        </w:rPr>
+      </w:pPr>
+      <w:r>
+        <w:rPr>
+          <w:rFonts w:ascii="Consolas" w:eastAsia="Consolas" w:hAnsi="Consolas" w:cs="Consolas"/>
+          <w:noProof/>
+          <w:color w:val="000000" w:themeColor="text1"/>
+        </w:rPr>
+        <w:t>To run the code, set up two folders: one containing the 6 R program files and one containing the dataset file. Set the "R" and "dataset" paths at the beginning of evaluation_code_table_2_3.R to these filepaths respectively. Then run the code files in this order: evaluation_code_table_2_3.R, evaluation_code_table_4_S2.R, evalulation_code_table_S1.R, evaluation_code_figure_2_3_S1_S2.R. Results will be available in the "dataset" folder.</w:t>
+      </w:r>
+    </w:p>
+    <w:p>
+      <w:pPr>
+        <w:rPr>
+          <w:rFonts w:ascii="Consolas" w:eastAsia="Consolas" w:hAnsi="Consolas" w:cs="Consolas"/>
+          <w:noProof/>
+          <w:color w:val="000000" w:themeColor="text1"/>
+        </w:rPr>
+      </w:pPr>
+    </w:p>
+    <w:p>
+      <w:pPr>
+        <w:rPr>
+          <w:rFonts w:ascii="Consolas" w:eastAsia="Consolas" w:hAnsi="Consolas" w:cs="Consolas"/>
+          <w:noProof/>
+          <w:color w:val="000000" w:themeColor="text1"/>
+        </w:rPr>
+      </w:pPr>
+    </w:p>
+    <w:p>
+      <w:pPr>
+        <w:rPr>
+          <w:rFonts w:ascii="Consolas" w:eastAsia="Consolas" w:hAnsi="Consolas" w:cs="Consolas"/>
+          <w:noProof/>
+          <w:color w:val="000000" w:themeColor="text1"/>
+        </w:rPr>
+      </w:pPr>
       <w:r>
         <w:rPr>
           <w:rFonts w:ascii="Consolas" w:eastAsia="Consolas" w:hAnsi="Consolas" w:cs="Consolas"/>
@@ -467,35 +457,17 @@
         </w:rPr>
         <w:t>## Contact:</w:t>
       </w:r>
-      <w:r>
-        <w:br/>
-      </w:r>
-      <w:r>
-        <w:rPr>
-          <w:rFonts w:ascii="Consolas" w:eastAsia="Consolas" w:hAnsi="Consolas" w:cs="Consolas"/>
-          <w:noProof/>
-          <w:color w:val="000000" w:themeColor="text1"/>
-        </w:rPr>
-        <w:t>Rebecca Rohrer, rrohrer@health.</w:t>
-      </w:r>
-      <w:r>
-        <w:rPr>
-          <w:rFonts w:ascii="Consolas" w:eastAsia="Consolas" w:hAnsi="Consolas" w:cs="Consolas"/>
-          <w:noProof/>
-          <w:color w:val="000000" w:themeColor="text1"/>
-        </w:rPr>
-        <w:t>nyc</w:t>
-      </w:r>
-      <w:r>
-        <w:rPr>
-          <w:rFonts w:ascii="Consolas" w:eastAsia="Consolas" w:hAnsi="Consolas" w:cs="Consolas"/>
-          <w:noProof/>
-          <w:color w:val="000000" w:themeColor="text1"/>
-        </w:rPr>
-        <w:t>.gov</w:t>
-      </w:r>
-    </w:p>
-    <w:p/>
+    </w:p>
+    <w:p>
+      <w:r>
+        <w:rPr>
+          <w:rFonts w:ascii="Consolas" w:eastAsia="Consolas" w:hAnsi="Consolas" w:cs="Consolas"/>
+          <w:noProof/>
+          <w:color w:val="000000" w:themeColor="text1"/>
+        </w:rPr>
+        <w:t>Rebecca Rohrer, rrohrer@health.nyc.gov</w:t>
+      </w:r>
+    </w:p>
     <w:sectPr>
       <w:pgSz w:w="12240" w:h="15840"/>
       <w:pgMar w:top="1440" w:right="1440" w:bottom="1440" w:left="1440" w:header="720" w:footer="720" w:gutter="0"/>
@@ -1157,6 +1129,20 @@
     <w:uiPriority w:val="34"/>
     <w:rsid w:val="004E3AA6"/>
   </w:style>
+  <w:style w:type="paragraph" w:styleId="NormalWeb">
+    <w:name w:val="Normal (Web)"/>
+    <w:basedOn w:val="Normal"/>
+    <w:uiPriority w:val="99"/>
+    <w:semiHidden/>
+    <w:unhideWhenUsed/>
+    <w:rsid w:val="006B7CBA"/>
+    <w:pPr>
+      <w:spacing w:before="100" w:beforeAutospacing="1" w:after="100" w:afterAutospacing="1" w:line="240" w:lineRule="auto"/>
+    </w:pPr>
+    <w:rPr>
+      <w:rFonts w:ascii="Calibri" w:hAnsi="Calibri" w:cs="Calibri"/>
+    </w:rPr>
+  </w:style>
 </w:styles>
 </file>
 

</xml_diff>

<commit_message>
Word doc version of ReadMe
</commit_message>
<xml_diff>
--- a/README.docx
+++ b/README.docx
@@ -76,7 +76,23 @@
           <w:noProof/>
           <w:color w:val="000000" w:themeColor="text1"/>
         </w:rPr>
-        <w:t>This repository contains the dataset, code, and codebook for the above paper. These files to produce unstratified results are provided to support open and reproducible epidemiology and to fulfill journal data availability requirements. Data for stratified results, given small cell sizes, are not provided to protect patient confidentiality.</w:t>
+        <w:t xml:space="preserve">This repository contains the dataset, code, and codebook for the above paper. These files to produce </w:t>
+      </w:r>
+      <w:r>
+        <w:rPr>
+          <w:rFonts w:ascii="Consolas" w:eastAsia="Consolas" w:hAnsi="Consolas" w:cs="Consolas"/>
+          <w:noProof/>
+          <w:color w:val="000000" w:themeColor="text1"/>
+        </w:rPr>
+        <w:t xml:space="preserve">key </w:t>
+      </w:r>
+      <w:r>
+        <w:rPr>
+          <w:rFonts w:ascii="Consolas" w:eastAsia="Consolas" w:hAnsi="Consolas" w:cs="Consolas"/>
+          <w:noProof/>
+          <w:color w:val="000000" w:themeColor="text1"/>
+        </w:rPr>
+        <w:t>unstratified results are provided to support open and reproducible epidemiology and to fulfill journal data availability requirements. Data for stratified results, given small cell sizes, are not provided to protect patient confidentiality.</w:t>
       </w:r>
     </w:p>
     <w:p>
@@ -247,58 +263,211 @@
           <w:noProof/>
           <w:color w:val="000000" w:themeColor="text1"/>
         </w:rPr>
-        <w:t xml:space="preserve">  * evaluation_code_table_2_3.R (Run first, 1/4)</w:t>
-      </w:r>
-    </w:p>
-    <w:p>
-      <w:pPr>
-        <w:rPr>
-          <w:rFonts w:ascii="Consolas" w:eastAsia="Consolas" w:hAnsi="Consolas" w:cs="Consolas"/>
-          <w:noProof/>
-          <w:color w:val="000000" w:themeColor="text1"/>
-        </w:rPr>
-      </w:pPr>
-      <w:r>
-        <w:rPr>
-          <w:rFonts w:ascii="Consolas" w:eastAsia="Consolas" w:hAnsi="Consolas" w:cs="Consolas"/>
-          <w:noProof/>
-          <w:color w:val="000000" w:themeColor="text1"/>
-        </w:rPr>
-        <w:t xml:space="preserve">  * evaluation_code_table_4_S2.R (Run second, 2/4)</w:t>
-      </w:r>
-    </w:p>
-    <w:p>
-      <w:pPr>
-        <w:rPr>
-          <w:rFonts w:ascii="Consolas" w:eastAsia="Consolas" w:hAnsi="Consolas" w:cs="Consolas"/>
-          <w:noProof/>
-          <w:color w:val="000000" w:themeColor="text1"/>
-        </w:rPr>
-      </w:pPr>
-      <w:r>
-        <w:rPr>
-          <w:rFonts w:ascii="Consolas" w:eastAsia="Consolas" w:hAnsi="Consolas" w:cs="Consolas"/>
-          <w:noProof/>
-          <w:color w:val="000000" w:themeColor="text1"/>
-        </w:rPr>
-        <w:t xml:space="preserve">  * evalulation_code_table_S1.R (Run third, 3/4)</w:t>
-      </w:r>
-    </w:p>
-    <w:p>
-      <w:pPr>
-        <w:rPr>
-          <w:rFonts w:ascii="Consolas" w:eastAsia="Consolas" w:hAnsi="Consolas" w:cs="Consolas"/>
-          <w:noProof/>
-          <w:color w:val="000000" w:themeColor="text1"/>
-        </w:rPr>
-      </w:pPr>
-      <w:r>
-        <w:rPr>
-          <w:rFonts w:ascii="Consolas" w:eastAsia="Consolas" w:hAnsi="Consolas" w:cs="Consolas"/>
-          <w:noProof/>
-          <w:color w:val="000000" w:themeColor="text1"/>
-        </w:rPr>
-        <w:t xml:space="preserve">  * evaluation_code_figure_2_3_S1_S2.R (Run fourth, 4/4)</w:t>
+        <w:t xml:space="preserve">  * evaluation_code_</w:t>
+      </w:r>
+      <w:r>
+        <w:rPr>
+          <w:rFonts w:ascii="Consolas" w:eastAsia="Consolas" w:hAnsi="Consolas" w:cs="Consolas"/>
+          <w:noProof/>
+          <w:color w:val="000000" w:themeColor="text1"/>
+        </w:rPr>
+        <w:t>1</w:t>
+      </w:r>
+      <w:r>
+        <w:rPr>
+          <w:rFonts w:ascii="Consolas" w:eastAsia="Consolas" w:hAnsi="Consolas" w:cs="Consolas"/>
+          <w:noProof/>
+          <w:color w:val="000000" w:themeColor="text1"/>
+        </w:rPr>
+        <w:t>.R (Run first, 1/4)</w:t>
+      </w:r>
+    </w:p>
+    <w:p>
+      <w:pPr>
+        <w:rPr>
+          <w:rFonts w:ascii="Consolas" w:eastAsia="Consolas" w:hAnsi="Consolas" w:cs="Consolas"/>
+          <w:noProof/>
+          <w:color w:val="000000" w:themeColor="text1"/>
+        </w:rPr>
+      </w:pPr>
+      <w:r>
+        <w:rPr>
+          <w:rFonts w:ascii="Consolas" w:eastAsia="Consolas" w:hAnsi="Consolas" w:cs="Consolas"/>
+          <w:noProof/>
+          <w:color w:val="000000" w:themeColor="text1"/>
+        </w:rPr>
+        <w:t xml:space="preserve">  </w:t>
+      </w:r>
+      <w:r>
+        <w:rPr>
+          <w:rFonts w:ascii="Consolas" w:eastAsia="Consolas" w:hAnsi="Consolas" w:cs="Consolas"/>
+          <w:noProof/>
+          <w:color w:val="000000" w:themeColor="text1"/>
+        </w:rPr>
+        <w:t>* evaluation_code_</w:t>
+      </w:r>
+      <w:r>
+        <w:rPr>
+          <w:rFonts w:ascii="Consolas" w:eastAsia="Consolas" w:hAnsi="Consolas" w:cs="Consolas"/>
+          <w:noProof/>
+          <w:color w:val="000000" w:themeColor="text1"/>
+        </w:rPr>
+        <w:t>2</w:t>
+      </w:r>
+      <w:r>
+        <w:rPr>
+          <w:rFonts w:ascii="Consolas" w:eastAsia="Consolas" w:hAnsi="Consolas" w:cs="Consolas"/>
+          <w:noProof/>
+          <w:color w:val="000000" w:themeColor="text1"/>
+        </w:rPr>
+        <w:t>.R (Run second, 2/4)</w:t>
+      </w:r>
+    </w:p>
+    <w:p>
+      <w:pPr>
+        <w:rPr>
+          <w:rFonts w:ascii="Consolas" w:eastAsia="Consolas" w:hAnsi="Consolas" w:cs="Consolas"/>
+          <w:noProof/>
+          <w:color w:val="000000" w:themeColor="text1"/>
+        </w:rPr>
+      </w:pPr>
+      <w:r>
+        <w:rPr>
+          <w:rFonts w:ascii="Consolas" w:eastAsia="Consolas" w:hAnsi="Consolas" w:cs="Consolas"/>
+          <w:noProof/>
+          <w:color w:val="000000" w:themeColor="text1"/>
+        </w:rPr>
+        <w:t xml:space="preserve">  * evalulation_code_</w:t>
+      </w:r>
+      <w:r>
+        <w:rPr>
+          <w:rFonts w:ascii="Consolas" w:eastAsia="Consolas" w:hAnsi="Consolas" w:cs="Consolas"/>
+          <w:noProof/>
+          <w:color w:val="000000" w:themeColor="text1"/>
+        </w:rPr>
+        <w:t>3</w:t>
+      </w:r>
+      <w:r>
+        <w:rPr>
+          <w:rFonts w:ascii="Consolas" w:eastAsia="Consolas" w:hAnsi="Consolas" w:cs="Consolas"/>
+          <w:noProof/>
+          <w:color w:val="000000" w:themeColor="text1"/>
+        </w:rPr>
+        <w:t>.R (Run third, 3/4)</w:t>
+      </w:r>
+    </w:p>
+    <w:p>
+      <w:pPr>
+        <w:rPr>
+          <w:rFonts w:ascii="Consolas" w:eastAsia="Consolas" w:hAnsi="Consolas" w:cs="Consolas"/>
+          <w:noProof/>
+          <w:color w:val="000000" w:themeColor="text1"/>
+        </w:rPr>
+      </w:pPr>
+      <w:r>
+        <w:rPr>
+          <w:rFonts w:ascii="Consolas" w:eastAsia="Consolas" w:hAnsi="Consolas" w:cs="Consolas"/>
+          <w:noProof/>
+          <w:color w:val="000000" w:themeColor="text1"/>
+        </w:rPr>
+        <w:t xml:space="preserve">  * evaluation_code_</w:t>
+      </w:r>
+      <w:r>
+        <w:rPr>
+          <w:rFonts w:ascii="Consolas" w:eastAsia="Consolas" w:hAnsi="Consolas" w:cs="Consolas"/>
+          <w:noProof/>
+          <w:color w:val="000000" w:themeColor="text1"/>
+        </w:rPr>
+        <w:t>4</w:t>
+      </w:r>
+      <w:r>
+        <w:rPr>
+          <w:rFonts w:ascii="Consolas" w:eastAsia="Consolas" w:hAnsi="Consolas" w:cs="Consolas"/>
+          <w:noProof/>
+          <w:color w:val="000000" w:themeColor="text1"/>
+        </w:rPr>
+        <w:t>.R (Run fourth, 4/4)</w:t>
+      </w:r>
+    </w:p>
+    <w:p>
+      <w:pPr>
+        <w:rPr>
+          <w:rFonts w:ascii="Consolas" w:eastAsia="Consolas" w:hAnsi="Consolas" w:cs="Consolas"/>
+          <w:noProof/>
+          <w:color w:val="000000" w:themeColor="text1"/>
+        </w:rPr>
+      </w:pPr>
+      <w:r>
+        <w:rPr>
+          <w:rFonts w:ascii="Consolas" w:eastAsia="Consolas" w:hAnsi="Consolas" w:cs="Consolas"/>
+          <w:noProof/>
+          <w:color w:val="000000" w:themeColor="text1"/>
+        </w:rPr>
+        <w:t xml:space="preserve">  * </w:t>
+      </w:r>
+      <w:r>
+        <w:rPr>
+          <w:rFonts w:ascii="Consolas" w:eastAsia="Consolas" w:hAnsi="Consolas" w:cs="Consolas"/>
+          <w:noProof/>
+          <w:color w:val="000000" w:themeColor="text1"/>
+        </w:rPr>
+        <w:t>code_NobBS_trace_unstrat_daily.R</w:t>
+      </w:r>
+      <w:r>
+        <w:rPr>
+          <w:rFonts w:ascii="Consolas" w:eastAsia="Consolas" w:hAnsi="Consolas" w:cs="Consolas"/>
+          <w:noProof/>
+          <w:color w:val="000000" w:themeColor="text1"/>
+        </w:rPr>
+        <w:t xml:space="preserve"> </w:t>
+      </w:r>
+      <w:r>
+        <w:rPr>
+          <w:rFonts w:ascii="Consolas" w:eastAsia="Consolas" w:hAnsi="Consolas" w:cs="Consolas"/>
+          <w:noProof/>
+          <w:color w:val="000000" w:themeColor="text1"/>
+        </w:rPr>
+        <w:t xml:space="preserve">(Use when indicated </w:t>
+      </w:r>
+      <w:r>
+        <w:rPr>
+          <w:rFonts w:ascii="Consolas" w:eastAsia="Consolas" w:hAnsi="Consolas" w:cs="Consolas"/>
+          <w:noProof/>
+          <w:color w:val="000000" w:themeColor="text1"/>
+        </w:rPr>
+        <w:t>while running</w:t>
+      </w:r>
+      <w:r>
+        <w:rPr>
+          <w:rFonts w:ascii="Consolas" w:eastAsia="Consolas" w:hAnsi="Consolas" w:cs="Consolas"/>
+          <w:noProof/>
+          <w:color w:val="000000" w:themeColor="text1"/>
+        </w:rPr>
+        <w:t xml:space="preserve">               evaluation_code_</w:t>
+      </w:r>
+      <w:r>
+        <w:rPr>
+          <w:rFonts w:ascii="Consolas" w:eastAsia="Consolas" w:hAnsi="Consolas" w:cs="Consolas"/>
+          <w:noProof/>
+          <w:color w:val="000000" w:themeColor="text1"/>
+        </w:rPr>
+        <w:t>2</w:t>
+      </w:r>
+      <w:r>
+        <w:rPr>
+          <w:rFonts w:ascii="Consolas" w:eastAsia="Consolas" w:hAnsi="Consolas" w:cs="Consolas"/>
+          <w:noProof/>
+          <w:color w:val="000000" w:themeColor="text1"/>
+        </w:rPr>
+        <w:t>.R)</w:t>
+      </w:r>
+      <w:r>
+        <w:rPr>
+          <w:rFonts w:ascii="Consolas" w:eastAsia="Consolas" w:hAnsi="Consolas" w:cs="Consolas"/>
+          <w:noProof/>
+          <w:color w:val="000000" w:themeColor="text1"/>
+        </w:rPr>
+        <w:t xml:space="preserve"> </w:t>
       </w:r>
     </w:p>
     <w:p>
@@ -350,7 +519,6 @@
           <w:noProof/>
           <w:color w:val="000000" w:themeColor="text1"/>
         </w:rPr>
-        <w:lastRenderedPageBreak/>
         <w:t xml:space="preserve">The dataset and program files were created in R version 4.2.3 on platform:x86_64-redhat-linux-gnu (64-bit), running under: Red Hat Enterprise Linux 8.7 (Ootpa). </w:t>
       </w:r>
     </w:p>
@@ -394,43 +562,623 @@
           <w:noProof/>
           <w:color w:val="000000" w:themeColor="text1"/>
         </w:rPr>
-        <w:t>The code requires installing NobBS from CRAN and JAGS outside of CRAN. Download instructions for NobBS are available at https://cran.r-project.org/web/packages/NobBS/index.html and for JAGS are available at https://mcmc-jags.sourceforge.io/.</w:t>
-      </w:r>
-    </w:p>
-    <w:p>
-      <w:pPr>
-        <w:rPr>
-          <w:rFonts w:ascii="Consolas" w:eastAsia="Consolas" w:hAnsi="Consolas" w:cs="Consolas"/>
-          <w:noProof/>
-          <w:color w:val="000000" w:themeColor="text1"/>
-        </w:rPr>
-      </w:pPr>
-    </w:p>
-    <w:p>
-      <w:pPr>
-        <w:rPr>
-          <w:rFonts w:ascii="Consolas" w:eastAsia="Consolas" w:hAnsi="Consolas" w:cs="Consolas"/>
-          <w:noProof/>
-          <w:color w:val="000000" w:themeColor="text1"/>
-        </w:rPr>
-      </w:pPr>
-      <w:r>
-        <w:rPr>
-          <w:rFonts w:ascii="Consolas" w:eastAsia="Consolas" w:hAnsi="Consolas" w:cs="Consolas"/>
-          <w:noProof/>
-          <w:color w:val="000000" w:themeColor="text1"/>
-        </w:rPr>
-        <w:t>To run the code, set up two folders: one containing the 6 R program files and one containing the dataset file. Set the "R" and "dataset" paths at the beginning of evaluation_code_table_2_3.R to these filepaths respectively. Then run the code files in this order: evaluation_code_table_2_3.R, evaluation_code_table_4_S2.R, evalulation_code_table_S1.R, evaluation_code_figure_2_3_S1_S2.R. Results will be available in the "dataset" folder.</w:t>
-      </w:r>
-    </w:p>
-    <w:p>
-      <w:pPr>
-        <w:rPr>
-          <w:rFonts w:ascii="Consolas" w:eastAsia="Consolas" w:hAnsi="Consolas" w:cs="Consolas"/>
-          <w:noProof/>
-          <w:color w:val="000000" w:themeColor="text1"/>
-        </w:rPr>
-      </w:pPr>
+        <w:t xml:space="preserve">The code requires installing NobBS from CRAN and JAGS outside of CRAN. Download instructions for NobBS are available at </w:t>
+      </w:r>
+      <w:ins w:id="0" w:author="Sharon Greene" w:date="2024-08-11T10:40:00Z">
+        <w:r>
+          <w:rPr>
+            <w:rFonts w:ascii="Consolas" w:eastAsia="Consolas" w:hAnsi="Consolas" w:cs="Consolas"/>
+            <w:noProof/>
+            <w:color w:val="000000" w:themeColor="text1"/>
+          </w:rPr>
+          <w:t>https://CRAN.R-project.org/package=NobBS</w:t>
+        </w:r>
+      </w:ins>
+      <w:r>
+        <w:rPr>
+          <w:rFonts w:ascii="Consolas" w:eastAsia="Consolas" w:hAnsi="Consolas" w:cs="Consolas"/>
+          <w:noProof/>
+          <w:color w:val="000000" w:themeColor="text1"/>
+        </w:rPr>
+        <w:t xml:space="preserve"> and for JAGS are available at https://mcmc-jags.sourceforge.io/.</w:t>
+      </w:r>
+    </w:p>
+    <w:p>
+      <w:pPr>
+        <w:rPr>
+          <w:rFonts w:ascii="Consolas" w:eastAsia="Consolas" w:hAnsi="Consolas" w:cs="Consolas"/>
+          <w:noProof/>
+          <w:color w:val="000000" w:themeColor="text1"/>
+        </w:rPr>
+      </w:pPr>
+    </w:p>
+    <w:p>
+      <w:pPr>
+        <w:rPr>
+          <w:rFonts w:ascii="Consolas" w:eastAsia="Consolas" w:hAnsi="Consolas" w:cs="Consolas"/>
+          <w:noProof/>
+          <w:color w:val="000000" w:themeColor="text1"/>
+        </w:rPr>
+      </w:pPr>
+      <w:r>
+        <w:rPr>
+          <w:rFonts w:ascii="Consolas" w:eastAsia="Consolas" w:hAnsi="Consolas" w:cs="Consolas"/>
+          <w:noProof/>
+          <w:color w:val="000000" w:themeColor="text1"/>
+        </w:rPr>
+        <w:t xml:space="preserve">To run the code, set up two folders: one containing the </w:t>
+      </w:r>
+      <w:r>
+        <w:rPr>
+          <w:rFonts w:ascii="Consolas" w:eastAsia="Consolas" w:hAnsi="Consolas" w:cs="Consolas"/>
+          <w:noProof/>
+          <w:color w:val="000000" w:themeColor="text1"/>
+        </w:rPr>
+        <w:t>7</w:t>
+      </w:r>
+      <w:r>
+        <w:rPr>
+          <w:rFonts w:ascii="Consolas" w:eastAsia="Consolas" w:hAnsi="Consolas" w:cs="Consolas"/>
+          <w:noProof/>
+          <w:color w:val="000000" w:themeColor="text1"/>
+        </w:rPr>
+        <w:t xml:space="preserve"> R program files and one containing the dataset file. Set the "R" and "dataset" paths at the beginning of evaluation_code_table_</w:t>
+      </w:r>
+      <w:r>
+        <w:rPr>
+          <w:rFonts w:ascii="Consolas" w:eastAsia="Consolas" w:hAnsi="Consolas" w:cs="Consolas"/>
+          <w:noProof/>
+          <w:color w:val="000000" w:themeColor="text1"/>
+        </w:rPr>
+        <w:t>1</w:t>
+      </w:r>
+      <w:r>
+        <w:rPr>
+          <w:rFonts w:ascii="Consolas" w:eastAsia="Consolas" w:hAnsi="Consolas" w:cs="Consolas"/>
+          <w:noProof/>
+          <w:color w:val="000000" w:themeColor="text1"/>
+        </w:rPr>
+        <w:t>.R to these filepaths respectively. Then run the code files in this order: evaluation_code</w:t>
+      </w:r>
+      <w:r>
+        <w:rPr>
+          <w:rFonts w:ascii="Consolas" w:eastAsia="Consolas" w:hAnsi="Consolas" w:cs="Consolas"/>
+          <w:noProof/>
+          <w:color w:val="000000" w:themeColor="text1"/>
+        </w:rPr>
+        <w:t xml:space="preserve"> </w:t>
+      </w:r>
+      <w:r>
+        <w:rPr>
+          <w:rFonts w:ascii="Consolas" w:eastAsia="Consolas" w:hAnsi="Consolas" w:cs="Consolas"/>
+          <w:noProof/>
+          <w:color w:val="000000" w:themeColor="text1"/>
+        </w:rPr>
+        <w:t>1</w:t>
+      </w:r>
+      <w:r>
+        <w:rPr>
+          <w:rFonts w:ascii="Consolas" w:eastAsia="Consolas" w:hAnsi="Consolas" w:cs="Consolas"/>
+          <w:noProof/>
+          <w:color w:val="000000" w:themeColor="text1"/>
+        </w:rPr>
+        <w:t>.R, evaluation_code_</w:t>
+      </w:r>
+      <w:r>
+        <w:rPr>
+          <w:rFonts w:ascii="Consolas" w:eastAsia="Consolas" w:hAnsi="Consolas" w:cs="Consolas"/>
+          <w:noProof/>
+          <w:color w:val="000000" w:themeColor="text1"/>
+        </w:rPr>
+        <w:t>2</w:t>
+      </w:r>
+      <w:r>
+        <w:rPr>
+          <w:rFonts w:ascii="Consolas" w:eastAsia="Consolas" w:hAnsi="Consolas" w:cs="Consolas"/>
+          <w:noProof/>
+          <w:color w:val="000000" w:themeColor="text1"/>
+        </w:rPr>
+        <w:t>.R, evalulation_code_</w:t>
+      </w:r>
+      <w:r>
+        <w:rPr>
+          <w:rFonts w:ascii="Consolas" w:eastAsia="Consolas" w:hAnsi="Consolas" w:cs="Consolas"/>
+          <w:noProof/>
+          <w:color w:val="000000" w:themeColor="text1"/>
+        </w:rPr>
+        <w:t>3</w:t>
+      </w:r>
+      <w:r>
+        <w:rPr>
+          <w:rFonts w:ascii="Consolas" w:eastAsia="Consolas" w:hAnsi="Consolas" w:cs="Consolas"/>
+          <w:noProof/>
+          <w:color w:val="000000" w:themeColor="text1"/>
+        </w:rPr>
+        <w:t>.R, evaluation_code_</w:t>
+      </w:r>
+      <w:r>
+        <w:rPr>
+          <w:rFonts w:ascii="Consolas" w:eastAsia="Consolas" w:hAnsi="Consolas" w:cs="Consolas"/>
+          <w:noProof/>
+          <w:color w:val="000000" w:themeColor="text1"/>
+        </w:rPr>
+        <w:t>4</w:t>
+      </w:r>
+      <w:r>
+        <w:rPr>
+          <w:rFonts w:ascii="Consolas" w:eastAsia="Consolas" w:hAnsi="Consolas" w:cs="Consolas"/>
+          <w:noProof/>
+          <w:color w:val="000000" w:themeColor="text1"/>
+        </w:rPr>
+        <w:t xml:space="preserve">.R. Results will be available in the </w:t>
+      </w:r>
+      <w:r>
+        <w:rPr>
+          <w:rFonts w:ascii="Consolas" w:eastAsia="Consolas" w:hAnsi="Consolas" w:cs="Consolas"/>
+          <w:noProof/>
+          <w:color w:val="000000" w:themeColor="text1"/>
+        </w:rPr>
+        <w:t>"dataset" folder.</w:t>
+      </w:r>
+    </w:p>
+    <w:p>
+      <w:pPr>
+        <w:rPr>
+          <w:rFonts w:ascii="Consolas" w:eastAsia="Consolas" w:hAnsi="Consolas" w:cs="Consolas"/>
+          <w:noProof/>
+          <w:color w:val="000000" w:themeColor="text1"/>
+        </w:rPr>
+      </w:pPr>
+    </w:p>
+    <w:p>
+      <w:pPr>
+        <w:rPr>
+          <w:rFonts w:ascii="Consolas" w:eastAsia="Consolas" w:hAnsi="Consolas" w:cs="Consolas"/>
+          <w:noProof/>
+          <w:color w:val="000000" w:themeColor="text1"/>
+        </w:rPr>
+      </w:pPr>
+      <w:r>
+        <w:rPr>
+          <w:rFonts w:ascii="Consolas" w:eastAsia="Consolas" w:hAnsi="Consolas" w:cs="Consolas"/>
+          <w:noProof/>
+          <w:color w:val="000000" w:themeColor="text1"/>
+        </w:rPr>
+        <w:t>Notes on evaluation_code_</w:t>
+      </w:r>
+      <w:r>
+        <w:rPr>
+          <w:rFonts w:ascii="Consolas" w:eastAsia="Consolas" w:hAnsi="Consolas" w:cs="Consolas"/>
+          <w:noProof/>
+          <w:color w:val="000000" w:themeColor="text1"/>
+        </w:rPr>
+        <w:t>2</w:t>
+      </w:r>
+      <w:r>
+        <w:rPr>
+          <w:rFonts w:ascii="Consolas" w:eastAsia="Consolas" w:hAnsi="Consolas" w:cs="Consolas"/>
+          <w:noProof/>
+          <w:color w:val="000000" w:themeColor="text1"/>
+        </w:rPr>
+        <w:t>.R:</w:t>
+      </w:r>
+    </w:p>
+    <w:p>
+      <w:pPr>
+        <w:rPr>
+          <w:rFonts w:ascii="Consolas" w:eastAsia="Consolas" w:hAnsi="Consolas" w:cs="Consolas"/>
+          <w:noProof/>
+          <w:color w:val="000000" w:themeColor="text1"/>
+        </w:rPr>
+      </w:pPr>
+      <w:r>
+        <w:rPr>
+          <w:rFonts w:ascii="Consolas" w:eastAsia="Consolas" w:hAnsi="Consolas" w:cs="Consolas"/>
+          <w:noProof/>
+          <w:color w:val="000000" w:themeColor="text1"/>
+        </w:rPr>
+        <w:t>There is a stop in the code</w:t>
+      </w:r>
+      <w:r>
+        <w:rPr>
+          <w:rFonts w:ascii="Consolas" w:eastAsia="Consolas" w:hAnsi="Consolas" w:cs="Consolas"/>
+          <w:noProof/>
+          <w:color w:val="000000" w:themeColor="text1"/>
+        </w:rPr>
+        <w:t xml:space="preserve"> </w:t>
+      </w:r>
+      <w:r>
+        <w:rPr>
+          <w:rFonts w:ascii="Consolas" w:eastAsia="Consolas" w:hAnsi="Consolas" w:cs="Consolas"/>
+          <w:noProof/>
+          <w:color w:val="000000" w:themeColor="text1"/>
+        </w:rPr>
+        <w:t xml:space="preserve">asking </w:t>
+      </w:r>
+      <w:r>
+        <w:rPr>
+          <w:rFonts w:ascii="Consolas" w:eastAsia="Consolas" w:hAnsi="Consolas" w:cs="Consolas"/>
+          <w:noProof/>
+          <w:color w:val="000000" w:themeColor="text1"/>
+        </w:rPr>
+        <w:t>the analyst</w:t>
+      </w:r>
+      <w:r>
+        <w:rPr>
+          <w:rFonts w:ascii="Consolas" w:eastAsia="Consolas" w:hAnsi="Consolas" w:cs="Consolas"/>
+          <w:noProof/>
+          <w:color w:val="000000" w:themeColor="text1"/>
+        </w:rPr>
+        <w:t xml:space="preserve"> to</w:t>
+      </w:r>
+      <w:r>
+        <w:rPr>
+          <w:rFonts w:ascii="Consolas" w:eastAsia="Consolas" w:hAnsi="Consolas" w:cs="Consolas"/>
+          <w:noProof/>
+          <w:color w:val="000000" w:themeColor="text1"/>
+        </w:rPr>
+        <w:t xml:space="preserve"> perform a trace()</w:t>
+      </w:r>
+      <w:r>
+        <w:rPr>
+          <w:rFonts w:ascii="Consolas" w:eastAsia="Consolas" w:hAnsi="Consolas" w:cs="Consolas"/>
+          <w:noProof/>
+          <w:color w:val="000000" w:themeColor="text1"/>
+        </w:rPr>
+        <w:t xml:space="preserve"> to</w:t>
+      </w:r>
+      <w:r>
+        <w:rPr>
+          <w:rFonts w:ascii="Consolas" w:eastAsia="Consolas" w:hAnsi="Consolas" w:cs="Consolas"/>
+          <w:noProof/>
+          <w:color w:val="000000" w:themeColor="text1"/>
+        </w:rPr>
+        <w:t xml:space="preserve"> edit</w:t>
+      </w:r>
+      <w:r>
+        <w:rPr>
+          <w:rFonts w:ascii="Consolas" w:eastAsia="Consolas" w:hAnsi="Consolas" w:cs="Consolas"/>
+          <w:noProof/>
+          <w:color w:val="000000" w:themeColor="text1"/>
+        </w:rPr>
+        <w:t xml:space="preserve"> the NobBS</w:t>
+      </w:r>
+      <w:r>
+        <w:rPr>
+          <w:rFonts w:ascii="Consolas" w:eastAsia="Consolas" w:hAnsi="Consolas" w:cs="Consolas"/>
+          <w:noProof/>
+          <w:color w:val="000000" w:themeColor="text1"/>
+        </w:rPr>
+        <w:t xml:space="preserve"> </w:t>
+      </w:r>
+      <w:r>
+        <w:rPr>
+          <w:rFonts w:ascii="Consolas" w:eastAsia="Consolas" w:hAnsi="Consolas" w:cs="Consolas"/>
+          <w:noProof/>
+          <w:color w:val="000000" w:themeColor="text1"/>
+        </w:rPr>
+        <w:t>function</w:t>
+      </w:r>
+      <w:r>
+        <w:rPr>
+          <w:rFonts w:ascii="Consolas" w:eastAsia="Consolas" w:hAnsi="Consolas" w:cs="Consolas"/>
+          <w:noProof/>
+          <w:color w:val="000000" w:themeColor="text1"/>
+        </w:rPr>
+        <w:t xml:space="preserve"> and replace with code in code_NobBS_trace_unstrat_daily.R</w:t>
+      </w:r>
+      <w:r>
+        <w:rPr>
+          <w:rFonts w:ascii="Consolas" w:eastAsia="Consolas" w:hAnsi="Consolas" w:cs="Consolas"/>
+          <w:noProof/>
+          <w:color w:val="000000" w:themeColor="text1"/>
+        </w:rPr>
+        <w:t>.</w:t>
+      </w:r>
+      <w:r>
+        <w:rPr>
+          <w:rFonts w:ascii="Consolas" w:eastAsia="Consolas" w:hAnsi="Consolas" w:cs="Consolas"/>
+          <w:noProof/>
+          <w:color w:val="000000" w:themeColor="text1"/>
+        </w:rPr>
+        <w:t xml:space="preserve"> </w:t>
+      </w:r>
+      <w:r>
+        <w:rPr>
+          <w:rFonts w:ascii="Consolas" w:eastAsia="Consolas" w:hAnsi="Consolas" w:cs="Consolas"/>
+          <w:noProof/>
+          <w:color w:val="000000" w:themeColor="text1"/>
+        </w:rPr>
+        <w:t>T</w:t>
+      </w:r>
+      <w:r>
+        <w:rPr>
+          <w:rFonts w:ascii="Consolas" w:eastAsia="Consolas" w:hAnsi="Consolas" w:cs="Consolas"/>
+          <w:noProof/>
+          <w:color w:val="000000" w:themeColor="text1"/>
+        </w:rPr>
+        <w:t xml:space="preserve">he default </w:t>
+      </w:r>
+      <w:r>
+        <w:rPr>
+          <w:rFonts w:ascii="Consolas" w:eastAsia="Consolas" w:hAnsi="Consolas" w:cs="Consolas"/>
+          <w:noProof/>
+          <w:color w:val="000000" w:themeColor="text1"/>
+        </w:rPr>
+        <w:t>version</w:t>
+      </w:r>
+      <w:r>
+        <w:rPr>
+          <w:rFonts w:ascii="Consolas" w:eastAsia="Consolas" w:hAnsi="Consolas" w:cs="Consolas"/>
+          <w:noProof/>
+          <w:color w:val="000000" w:themeColor="text1"/>
+        </w:rPr>
+        <w:t xml:space="preserve"> of NobBS</w:t>
+      </w:r>
+      <w:r>
+        <w:rPr>
+          <w:rFonts w:ascii="Consolas" w:eastAsia="Consolas" w:hAnsi="Consolas" w:cs="Consolas"/>
+          <w:noProof/>
+          <w:color w:val="000000" w:themeColor="text1"/>
+        </w:rPr>
+        <w:t xml:space="preserve"> produce</w:t>
+      </w:r>
+      <w:r>
+        <w:rPr>
+          <w:rFonts w:ascii="Consolas" w:eastAsia="Consolas" w:hAnsi="Consolas" w:cs="Consolas"/>
+          <w:noProof/>
+          <w:color w:val="000000" w:themeColor="text1"/>
+        </w:rPr>
+        <w:t>s</w:t>
+      </w:r>
+      <w:r>
+        <w:rPr>
+          <w:rFonts w:ascii="Consolas" w:eastAsia="Consolas" w:hAnsi="Consolas" w:cs="Consolas"/>
+          <w:noProof/>
+          <w:color w:val="000000" w:themeColor="text1"/>
+        </w:rPr>
+        <w:t xml:space="preserve"> </w:t>
+      </w:r>
+      <w:r>
+        <w:rPr>
+          <w:rFonts w:ascii="Consolas" w:eastAsia="Consolas" w:hAnsi="Consolas" w:cs="Consolas"/>
+          <w:noProof/>
+          <w:color w:val="000000" w:themeColor="text1"/>
+        </w:rPr>
+        <w:t>the</w:t>
+      </w:r>
+      <w:r>
+        <w:rPr>
+          <w:rFonts w:ascii="Consolas" w:eastAsia="Consolas" w:hAnsi="Consolas" w:cs="Consolas"/>
+          <w:noProof/>
+          <w:color w:val="000000" w:themeColor="text1"/>
+        </w:rPr>
+        <w:t xml:space="preserve"> output</w:t>
+      </w:r>
+      <w:r>
+        <w:rPr>
+          <w:rFonts w:ascii="Consolas" w:eastAsia="Consolas" w:hAnsi="Consolas" w:cs="Consolas"/>
+          <w:noProof/>
+          <w:color w:val="000000" w:themeColor="text1"/>
+        </w:rPr>
+        <w:t xml:space="preserve">s </w:t>
+      </w:r>
+      <w:r>
+        <w:rPr>
+          <w:rFonts w:ascii="Consolas" w:eastAsia="Consolas" w:hAnsi="Consolas" w:cs="Consolas"/>
+          <w:noProof/>
+          <w:color w:val="000000" w:themeColor="text1"/>
+        </w:rPr>
+        <w:t xml:space="preserve">required </w:t>
+      </w:r>
+      <w:r>
+        <w:rPr>
+          <w:rFonts w:ascii="Consolas" w:eastAsia="Consolas" w:hAnsi="Consolas" w:cs="Consolas"/>
+          <w:noProof/>
+          <w:color w:val="000000" w:themeColor="text1"/>
+        </w:rPr>
+        <w:t>to calculate the log score</w:t>
+      </w:r>
+      <w:r>
+        <w:rPr>
+          <w:rFonts w:ascii="Consolas" w:eastAsia="Consolas" w:hAnsi="Consolas" w:cs="Consolas"/>
+          <w:noProof/>
+          <w:color w:val="000000" w:themeColor="text1"/>
+        </w:rPr>
+        <w:t xml:space="preserve"> only for the final time unit of the nowcas</w:t>
+      </w:r>
+      <w:r>
+        <w:rPr>
+          <w:rFonts w:ascii="Consolas" w:eastAsia="Consolas" w:hAnsi="Consolas" w:cs="Consolas"/>
+          <w:noProof/>
+          <w:color w:val="000000" w:themeColor="text1"/>
+        </w:rPr>
+        <w:t xml:space="preserve">t. This </w:t>
+      </w:r>
+      <w:r>
+        <w:rPr>
+          <w:rFonts w:ascii="Consolas" w:eastAsia="Consolas" w:hAnsi="Consolas" w:cs="Consolas"/>
+          <w:noProof/>
+          <w:color w:val="000000" w:themeColor="text1"/>
+        </w:rPr>
+        <w:t>suffice</w:t>
+      </w:r>
+      <w:r>
+        <w:rPr>
+          <w:rFonts w:ascii="Consolas" w:eastAsia="Consolas" w:hAnsi="Consolas" w:cs="Consolas"/>
+          <w:noProof/>
+          <w:color w:val="000000" w:themeColor="text1"/>
+        </w:rPr>
+        <w:t>s</w:t>
+      </w:r>
+      <w:r>
+        <w:rPr>
+          <w:rFonts w:ascii="Consolas" w:eastAsia="Consolas" w:hAnsi="Consolas" w:cs="Consolas"/>
+          <w:noProof/>
+          <w:color w:val="000000" w:themeColor="text1"/>
+        </w:rPr>
+        <w:t xml:space="preserve"> </w:t>
+      </w:r>
+      <w:r>
+        <w:rPr>
+          <w:rFonts w:ascii="Consolas" w:eastAsia="Consolas" w:hAnsi="Consolas" w:cs="Consolas"/>
+          <w:noProof/>
+          <w:color w:val="000000" w:themeColor="text1"/>
+        </w:rPr>
+        <w:t>for</w:t>
+      </w:r>
+      <w:r>
+        <w:rPr>
+          <w:rFonts w:ascii="Consolas" w:eastAsia="Consolas" w:hAnsi="Consolas" w:cs="Consolas"/>
+          <w:noProof/>
+          <w:color w:val="000000" w:themeColor="text1"/>
+        </w:rPr>
+        <w:t xml:space="preserve"> </w:t>
+      </w:r>
+      <w:r>
+        <w:rPr>
+          <w:rFonts w:ascii="Consolas" w:eastAsia="Consolas" w:hAnsi="Consolas" w:cs="Consolas"/>
+          <w:noProof/>
+          <w:color w:val="000000" w:themeColor="text1"/>
+        </w:rPr>
+        <w:t>models at weekly resolution where we evaluated the most recent week</w:t>
+      </w:r>
+      <w:r>
+        <w:rPr>
+          <w:rFonts w:ascii="Consolas" w:eastAsia="Consolas" w:hAnsi="Consolas" w:cs="Consolas"/>
+          <w:noProof/>
+          <w:color w:val="000000" w:themeColor="text1"/>
+        </w:rPr>
+        <w:t xml:space="preserve">. However, </w:t>
+      </w:r>
+      <w:r>
+        <w:rPr>
+          <w:rFonts w:ascii="Consolas" w:eastAsia="Consolas" w:hAnsi="Consolas" w:cs="Consolas"/>
+          <w:noProof/>
+          <w:color w:val="000000" w:themeColor="text1"/>
+        </w:rPr>
+        <w:t xml:space="preserve">for models at daily resolution, in order to </w:t>
+      </w:r>
+      <w:r>
+        <w:rPr>
+          <w:rFonts w:ascii="Consolas" w:eastAsia="Consolas" w:hAnsi="Consolas" w:cs="Consolas"/>
+          <w:noProof/>
+          <w:color w:val="000000" w:themeColor="text1"/>
+        </w:rPr>
+        <w:t xml:space="preserve">calculate the log score for </w:t>
+      </w:r>
+      <w:r>
+        <w:rPr>
+          <w:rFonts w:ascii="Consolas" w:eastAsia="Consolas" w:hAnsi="Consolas" w:cs="Consolas"/>
+          <w:noProof/>
+          <w:color w:val="000000" w:themeColor="text1"/>
+        </w:rPr>
+        <w:t xml:space="preserve">estimates </w:t>
+      </w:r>
+      <w:r>
+        <w:rPr>
+          <w:rFonts w:ascii="Consolas" w:eastAsia="Consolas" w:hAnsi="Consolas" w:cs="Consolas"/>
+          <w:noProof/>
+          <w:color w:val="000000" w:themeColor="text1"/>
+        </w:rPr>
+        <w:t>for</w:t>
+      </w:r>
+      <w:r>
+        <w:rPr>
+          <w:rFonts w:ascii="Consolas" w:eastAsia="Consolas" w:hAnsi="Consolas" w:cs="Consolas"/>
+          <w:noProof/>
+          <w:color w:val="000000" w:themeColor="text1"/>
+        </w:rPr>
+        <w:t xml:space="preserve"> each of the </w:t>
+      </w:r>
+      <w:r>
+        <w:rPr>
+          <w:rFonts w:ascii="Consolas" w:eastAsia="Consolas" w:hAnsi="Consolas" w:cs="Consolas"/>
+          <w:noProof/>
+          <w:color w:val="000000" w:themeColor="text1"/>
+        </w:rPr>
+        <w:t xml:space="preserve">most recent </w:t>
+      </w:r>
+      <w:r>
+        <w:rPr>
+          <w:rFonts w:ascii="Consolas" w:eastAsia="Consolas" w:hAnsi="Consolas" w:cs="Consolas"/>
+          <w:noProof/>
+          <w:color w:val="000000" w:themeColor="text1"/>
+        </w:rPr>
+        <w:t xml:space="preserve">7 days, </w:t>
+      </w:r>
+      <w:r>
+        <w:rPr>
+          <w:rFonts w:ascii="Consolas" w:eastAsia="Consolas" w:hAnsi="Consolas" w:cs="Consolas"/>
+          <w:noProof/>
+          <w:color w:val="000000" w:themeColor="text1"/>
+        </w:rPr>
+        <w:t xml:space="preserve">we </w:t>
+      </w:r>
+      <w:r>
+        <w:rPr>
+          <w:rFonts w:ascii="Consolas" w:eastAsia="Consolas" w:hAnsi="Consolas" w:cs="Consolas"/>
+          <w:noProof/>
+          <w:color w:val="000000" w:themeColor="text1"/>
+        </w:rPr>
+        <w:t xml:space="preserve">must </w:t>
+      </w:r>
+      <w:r>
+        <w:rPr>
+          <w:rFonts w:ascii="Consolas" w:eastAsia="Consolas" w:hAnsi="Consolas" w:cs="Consolas"/>
+          <w:noProof/>
+          <w:color w:val="000000" w:themeColor="text1"/>
+        </w:rPr>
+        <w:t xml:space="preserve">edit </w:t>
+      </w:r>
+      <w:r>
+        <w:rPr>
+          <w:rFonts w:ascii="Consolas" w:eastAsia="Consolas" w:hAnsi="Consolas" w:cs="Consolas"/>
+          <w:noProof/>
+          <w:color w:val="000000" w:themeColor="text1"/>
+        </w:rPr>
+        <w:t xml:space="preserve">NobBS </w:t>
+      </w:r>
+      <w:r>
+        <w:rPr>
+          <w:rFonts w:ascii="Consolas" w:eastAsia="Consolas" w:hAnsi="Consolas" w:cs="Consolas"/>
+          <w:noProof/>
+          <w:color w:val="000000" w:themeColor="text1"/>
+        </w:rPr>
+        <w:t xml:space="preserve">to </w:t>
+      </w:r>
+      <w:r>
+        <w:rPr>
+          <w:rFonts w:ascii="Consolas" w:eastAsia="Consolas" w:hAnsi="Consolas" w:cs="Consolas"/>
+          <w:noProof/>
+          <w:color w:val="000000" w:themeColor="text1"/>
+        </w:rPr>
+        <w:t xml:space="preserve">output </w:t>
+      </w:r>
+      <w:r>
+        <w:rPr>
+          <w:rFonts w:ascii="Consolas" w:eastAsia="Consolas" w:hAnsi="Consolas" w:cs="Consolas"/>
+          <w:noProof/>
+          <w:color w:val="000000" w:themeColor="text1"/>
+        </w:rPr>
+        <w:t>6</w:t>
+      </w:r>
+      <w:r>
+        <w:rPr>
+          <w:rFonts w:ascii="Consolas" w:eastAsia="Consolas" w:hAnsi="Consolas" w:cs="Consolas"/>
+          <w:noProof/>
+          <w:color w:val="000000" w:themeColor="text1"/>
+        </w:rPr>
+        <w:t xml:space="preserve"> additional</w:t>
+      </w:r>
+      <w:r>
+        <w:rPr>
+          <w:rFonts w:ascii="Consolas" w:eastAsia="Consolas" w:hAnsi="Consolas" w:cs="Consolas"/>
+          <w:noProof/>
+          <w:color w:val="000000" w:themeColor="text1"/>
+        </w:rPr>
+        <w:t xml:space="preserve"> days of nowcast.post.samps.</w:t>
+      </w:r>
     </w:p>
     <w:p>
       <w:pPr>
@@ -481,6 +1229,118 @@
 <file path=word/numbering.xml><?xml version="1.0" encoding="utf-8"?>
 <w:numbering xmlns:wpc="http://schemas.microsoft.com/office/word/2010/wordprocessingCanvas" xmlns:cx="http://schemas.microsoft.com/office/drawing/2014/chartex" xmlns:cx1="http://schemas.microsoft.com/office/drawing/2015/9/8/chartex" xmlns:cx2="http://schemas.microsoft.com/office/drawing/2015/10/21/chartex" xmlns:cx3="http://schemas.microsoft.com/office/drawing/2016/5/9/chartex" xmlns:cx4="http://schemas.microsoft.com/office/drawing/2016/5/10/chartex" xmlns:cx5="http://schemas.microsoft.com/office/drawing/2016/5/11/chartex" xmlns:cx6="http://schemas.microsoft.com/office/drawing/2016/5/12/chartex" xmlns:cx7="http://schemas.microsoft.com/office/drawing/2016/5/13/chartex" xmlns:cx8="http://schemas.microsoft.com/office/drawing/2016/5/14/chartex" xmlns:mc="http://schemas.openxmlformats.org/markup-compatibility/2006" xmlns:aink="http://schemas.microsoft.com/office/drawing/2016/ink" xmlns:am3d="http://schemas.microsoft.com/office/drawing/2017/model3d" xmlns:o="urn:schemas-microsoft-com:office:office" xmlns:oel="http://schemas.microsoft.com/office/2019/extlst" xmlns:r="http://schemas.openxmlformats.org/officeDocument/2006/relationships" xmlns:m="http://schemas.openxmlformats.org/officeDocument/2006/math" xmlns:v="urn:schemas-microsoft-com:vml" xmlns:wp14="http://schemas.microsoft.com/office/word/2010/wordprocessingDrawing" xmlns:wp="http://schemas.openxmlformats.org/drawingml/2006/wordprocessingDrawing" xmlns:w10="urn:schemas-microsoft-com:office:word" xmlns:w="http://schemas.openxmlformats.org/wordprocessingml/2006/main" xmlns:w14="http://schemas.microsoft.com/office/word/2010/wordml" xmlns:w15="http://schemas.microsoft.com/office/word/2012/wordml" xmlns:w16cex="http://schemas.microsoft.com/office/word/2018/wordml/cex" xmlns:w16cid="http://schemas.microsoft.com/office/word/2016/wordml/cid" xmlns:w16="http://schemas.microsoft.com/office/word/2018/wordml" xmlns:w16sdtdh="http://schemas.microsoft.com/office/word/2020/wordml/sdtdatahash" xmlns:w16se="http://schemas.microsoft.com/office/word/2015/wordml/symex" xmlns:wpg="http://schemas.microsoft.com/office/word/2010/wordprocessingGroup" xmlns:wpi="http://schemas.microsoft.com/office/word/2010/wordprocessingInk" xmlns:wne="http://schemas.microsoft.com/office/word/2006/wordml" xmlns:wps="http://schemas.microsoft.com/office/word/2010/wordprocessingShape" mc:Ignorable="w14 w15 w16se w16cid w16 w16cex w16sdtdh wp14">
   <w:abstractNum w:abstractNumId="0" w15:restartNumberingAfterBreak="0">
+    <w:nsid w:val="22A974E9"/>
+    <w:multiLevelType w:val="hybridMultilevel"/>
+    <w:tmpl w:val="728284B4"/>
+    <w:lvl w:ilvl="0" w:tplc="FE9EB01A">
+      <w:numFmt w:val="bullet"/>
+      <w:lvlText w:val=""/>
+      <w:lvlJc w:val="left"/>
+      <w:pPr>
+        <w:ind w:left="720" w:hanging="360"/>
+      </w:pPr>
+      <w:rPr>
+        <w:rFonts w:ascii="Symbol" w:eastAsia="Consolas" w:hAnsi="Symbol" w:cs="Consolas" w:hint="default"/>
+      </w:rPr>
+    </w:lvl>
+    <w:lvl w:ilvl="1" w:tplc="04090003" w:tentative="1">
+      <w:start w:val="1"/>
+      <w:numFmt w:val="bullet"/>
+      <w:lvlText w:val="o"/>
+      <w:lvlJc w:val="left"/>
+      <w:pPr>
+        <w:ind w:left="1440" w:hanging="360"/>
+      </w:pPr>
+      <w:rPr>
+        <w:rFonts w:ascii="Courier New" w:hAnsi="Courier New" w:cs="Courier New" w:hint="default"/>
+      </w:rPr>
+    </w:lvl>
+    <w:lvl w:ilvl="2" w:tplc="04090005" w:tentative="1">
+      <w:start w:val="1"/>
+      <w:numFmt w:val="bullet"/>
+      <w:lvlText w:val=""/>
+      <w:lvlJc w:val="left"/>
+      <w:pPr>
+        <w:ind w:left="2160" w:hanging="360"/>
+      </w:pPr>
+      <w:rPr>
+        <w:rFonts w:ascii="Wingdings" w:hAnsi="Wingdings" w:hint="default"/>
+      </w:rPr>
+    </w:lvl>
+    <w:lvl w:ilvl="3" w:tplc="04090001" w:tentative="1">
+      <w:start w:val="1"/>
+      <w:numFmt w:val="bullet"/>
+      <w:lvlText w:val=""/>
+      <w:lvlJc w:val="left"/>
+      <w:pPr>
+        <w:ind w:left="2880" w:hanging="360"/>
+      </w:pPr>
+      <w:rPr>
+        <w:rFonts w:ascii="Symbol" w:hAnsi="Symbol" w:hint="default"/>
+      </w:rPr>
+    </w:lvl>
+    <w:lvl w:ilvl="4" w:tplc="04090003" w:tentative="1">
+      <w:start w:val="1"/>
+      <w:numFmt w:val="bullet"/>
+      <w:lvlText w:val="o"/>
+      <w:lvlJc w:val="left"/>
+      <w:pPr>
+        <w:ind w:left="3600" w:hanging="360"/>
+      </w:pPr>
+      <w:rPr>
+        <w:rFonts w:ascii="Courier New" w:hAnsi="Courier New" w:cs="Courier New" w:hint="default"/>
+      </w:rPr>
+    </w:lvl>
+    <w:lvl w:ilvl="5" w:tplc="04090005" w:tentative="1">
+      <w:start w:val="1"/>
+      <w:numFmt w:val="bullet"/>
+      <w:lvlText w:val=""/>
+      <w:lvlJc w:val="left"/>
+      <w:pPr>
+        <w:ind w:left="4320" w:hanging="360"/>
+      </w:pPr>
+      <w:rPr>
+        <w:rFonts w:ascii="Wingdings" w:hAnsi="Wingdings" w:hint="default"/>
+      </w:rPr>
+    </w:lvl>
+    <w:lvl w:ilvl="6" w:tplc="04090001" w:tentative="1">
+      <w:start w:val="1"/>
+      <w:numFmt w:val="bullet"/>
+      <w:lvlText w:val=""/>
+      <w:lvlJc w:val="left"/>
+      <w:pPr>
+        <w:ind w:left="5040" w:hanging="360"/>
+      </w:pPr>
+      <w:rPr>
+        <w:rFonts w:ascii="Symbol" w:hAnsi="Symbol" w:hint="default"/>
+      </w:rPr>
+    </w:lvl>
+    <w:lvl w:ilvl="7" w:tplc="04090003" w:tentative="1">
+      <w:start w:val="1"/>
+      <w:numFmt w:val="bullet"/>
+      <w:lvlText w:val="o"/>
+      <w:lvlJc w:val="left"/>
+      <w:pPr>
+        <w:ind w:left="5760" w:hanging="360"/>
+      </w:pPr>
+      <w:rPr>
+        <w:rFonts w:ascii="Courier New" w:hAnsi="Courier New" w:cs="Courier New" w:hint="default"/>
+      </w:rPr>
+    </w:lvl>
+    <w:lvl w:ilvl="8" w:tplc="04090005" w:tentative="1">
+      <w:start w:val="1"/>
+      <w:numFmt w:val="bullet"/>
+      <w:lvlText w:val=""/>
+      <w:lvlJc w:val="left"/>
+      <w:pPr>
+        <w:ind w:left="6480" w:hanging="360"/>
+      </w:pPr>
+      <w:rPr>
+        <w:rFonts w:ascii="Wingdings" w:hAnsi="Wingdings" w:hint="default"/>
+      </w:rPr>
+    </w:lvl>
+  </w:abstractNum>
+  <w:abstractNum w:abstractNumId="1" w15:restartNumberingAfterBreak="0">
     <w:nsid w:val="71DF50E0"/>
     <w:multiLevelType w:val="hybridMultilevel"/>
     <w:tmpl w:val="6F466C94"/>
@@ -593,9 +1453,20 @@
     </w:lvl>
   </w:abstractNum>
   <w:num w:numId="1" w16cid:durableId="1654681039">
+    <w:abstractNumId w:val="1"/>
+  </w:num>
+  <w:num w:numId="2" w16cid:durableId="75716273">
     <w:abstractNumId w:val="0"/>
   </w:num>
 </w:numbering>
+</file>
+
+<file path=word/people.xml><?xml version="1.0" encoding="utf-8"?>
+<w15:people xmlns:wpc="http://schemas.microsoft.com/office/word/2010/wordprocessingCanvas" xmlns:cx="http://schemas.microsoft.com/office/drawing/2014/chartex" xmlns:cx1="http://schemas.microsoft.com/office/drawing/2015/9/8/chartex" xmlns:cx2="http://schemas.microsoft.com/office/drawing/2015/10/21/chartex" xmlns:cx3="http://schemas.microsoft.com/office/drawing/2016/5/9/chartex" xmlns:cx4="http://schemas.microsoft.com/office/drawing/2016/5/10/chartex" xmlns:cx5="http://schemas.microsoft.com/office/drawing/2016/5/11/chartex" xmlns:cx6="http://schemas.microsoft.com/office/drawing/2016/5/12/chartex" xmlns:cx7="http://schemas.microsoft.com/office/drawing/2016/5/13/chartex" xmlns:cx8="http://schemas.microsoft.com/office/drawing/2016/5/14/chartex" xmlns:mc="http://schemas.openxmlformats.org/markup-compatibility/2006" xmlns:aink="http://schemas.microsoft.com/office/drawing/2016/ink" xmlns:am3d="http://schemas.microsoft.com/office/drawing/2017/model3d" xmlns:o="urn:schemas-microsoft-com:office:office" xmlns:oel="http://schemas.microsoft.com/office/2019/extlst" xmlns:r="http://schemas.openxmlformats.org/officeDocument/2006/relationships" xmlns:m="http://schemas.openxmlformats.org/officeDocument/2006/math" xmlns:v="urn:schemas-microsoft-com:vml" xmlns:wp14="http://schemas.microsoft.com/office/word/2010/wordprocessingDrawing" xmlns:wp="http://schemas.openxmlformats.org/drawingml/2006/wordprocessingDrawing" xmlns:w10="urn:schemas-microsoft-com:office:word" xmlns:w="http://schemas.openxmlformats.org/wordprocessingml/2006/main" xmlns:w14="http://schemas.microsoft.com/office/word/2010/wordml" xmlns:w15="http://schemas.microsoft.com/office/word/2012/wordml" xmlns:w16cex="http://schemas.microsoft.com/office/word/2018/wordml/cex" xmlns:w16cid="http://schemas.microsoft.com/office/word/2016/wordml/cid" xmlns:w16="http://schemas.microsoft.com/office/word/2018/wordml" xmlns:w16sdtdh="http://schemas.microsoft.com/office/word/2020/wordml/sdtdatahash" xmlns:w16se="http://schemas.microsoft.com/office/word/2015/wordml/symex" xmlns:wpg="http://schemas.microsoft.com/office/word/2010/wordprocessingGroup" xmlns:wpi="http://schemas.microsoft.com/office/word/2010/wordprocessingInk" xmlns:wne="http://schemas.microsoft.com/office/word/2006/wordml" xmlns:wps="http://schemas.microsoft.com/office/word/2010/wordprocessingShape" mc:Ignorable="w14 w15 w16se w16cid w16 w16cex w16sdtdh wp14">
+  <w15:person w15:author="Sharon Greene">
+    <w15:presenceInfo w15:providerId="AD" w15:userId="S::sgreene4@health.nyc.gov::7ce1824a-1e07-453e-8614-7c1ddd94ad4c"/>
+  </w15:person>
+</w15:people>
 </file>
 
 <file path=word/styles.xml><?xml version="1.0" encoding="utf-8"?>
@@ -1143,6 +2014,82 @@
       <w:rFonts w:ascii="Calibri" w:hAnsi="Calibri" w:cs="Calibri"/>
     </w:rPr>
   </w:style>
+  <w:style w:type="character" w:styleId="CommentReference">
+    <w:name w:val="annotation reference"/>
+    <w:basedOn w:val="DefaultParagraphFont"/>
+    <w:uiPriority w:val="99"/>
+    <w:semiHidden/>
+    <w:unhideWhenUsed/>
+    <w:rsid w:val="004A0A4E"/>
+    <w:rPr>
+      <w:sz w:val="16"/>
+      <w:szCs w:val="16"/>
+    </w:rPr>
+  </w:style>
+  <w:style w:type="paragraph" w:styleId="CommentText">
+    <w:name w:val="annotation text"/>
+    <w:basedOn w:val="Normal"/>
+    <w:link w:val="CommentTextChar"/>
+    <w:uiPriority w:val="99"/>
+    <w:unhideWhenUsed/>
+    <w:rsid w:val="004A0A4E"/>
+    <w:pPr>
+      <w:spacing w:line="240" w:lineRule="auto"/>
+    </w:pPr>
+    <w:rPr>
+      <w:sz w:val="20"/>
+      <w:szCs w:val="20"/>
+    </w:rPr>
+  </w:style>
+  <w:style w:type="character" w:customStyle="1" w:styleId="CommentTextChar">
+    <w:name w:val="Comment Text Char"/>
+    <w:basedOn w:val="DefaultParagraphFont"/>
+    <w:link w:val="CommentText"/>
+    <w:uiPriority w:val="99"/>
+    <w:rsid w:val="004A0A4E"/>
+    <w:rPr>
+      <w:sz w:val="20"/>
+      <w:szCs w:val="20"/>
+    </w:rPr>
+  </w:style>
+  <w:style w:type="paragraph" w:styleId="CommentSubject">
+    <w:name w:val="annotation subject"/>
+    <w:basedOn w:val="CommentText"/>
+    <w:next w:val="CommentText"/>
+    <w:link w:val="CommentSubjectChar"/>
+    <w:uiPriority w:val="99"/>
+    <w:semiHidden/>
+    <w:unhideWhenUsed/>
+    <w:rsid w:val="004A0A4E"/>
+    <w:rPr>
+      <w:b/>
+      <w:bCs/>
+    </w:rPr>
+  </w:style>
+  <w:style w:type="character" w:customStyle="1" w:styleId="CommentSubjectChar">
+    <w:name w:val="Comment Subject Char"/>
+    <w:basedOn w:val="CommentTextChar"/>
+    <w:link w:val="CommentSubject"/>
+    <w:uiPriority w:val="99"/>
+    <w:semiHidden/>
+    <w:rsid w:val="004A0A4E"/>
+    <w:rPr>
+      <w:b/>
+      <w:bCs/>
+      <w:sz w:val="20"/>
+      <w:szCs w:val="20"/>
+    </w:rPr>
+  </w:style>
+  <w:style w:type="paragraph" w:styleId="Revision">
+    <w:name w:val="Revision"/>
+    <w:hidden/>
+    <w:uiPriority w:val="99"/>
+    <w:semiHidden/>
+    <w:rsid w:val="00893717"/>
+    <w:pPr>
+      <w:spacing w:after="0" w:line="240" w:lineRule="auto"/>
+    </w:pPr>
+  </w:style>
 </w:styles>
 </file>
 

</xml_diff>

<commit_message>
Updated word doc version of ReadMe
</commit_message>
<xml_diff>
--- a/README.docx
+++ b/README.docx
@@ -33,34 +33,123 @@
           <w:noProof/>
           <w:color w:val="000000" w:themeColor="text1"/>
         </w:rPr>
-        <w:t>## Nowcasting to Monitor Real-Time Mpox Trends During the 2022 Outbreak in New York City: An Evaluation Using Reportable Disease Data Stratified by Race or Ethnicity</w:t>
-      </w:r>
-    </w:p>
-    <w:p>
-      <w:pPr>
-        <w:rPr>
-          <w:rFonts w:ascii="Consolas" w:eastAsia="Consolas" w:hAnsi="Consolas" w:cs="Consolas"/>
-          <w:noProof/>
-          <w:color w:val="000000" w:themeColor="text1"/>
-        </w:rPr>
-      </w:pPr>
-      <w:r>
-        <w:rPr>
-          <w:rFonts w:ascii="Consolas" w:eastAsia="Consolas" w:hAnsi="Consolas" w:cs="Consolas"/>
-          <w:noProof/>
-          <w:color w:val="000000" w:themeColor="text1"/>
-        </w:rPr>
-        <w:t xml:space="preserve">Rohrer R, Wilson A, Baumgartner J, Burton N, Ortiz RR, Dorsinville A, Jones LE, Greene SK. Nowcasting to Monitor Real-Time Mpox Trends During the 2022 Outbreak in New York City: An Evaluation Using Reportable Disease Data Stratified by Race or Ethnicity. JMIR Preprints. URL: https://preprints.jmir.org/preprint/56495 </w:t>
-      </w:r>
-    </w:p>
-    <w:p>
-      <w:pPr>
-        <w:rPr>
-          <w:rFonts w:ascii="Consolas" w:eastAsia="Consolas" w:hAnsi="Consolas" w:cs="Consolas"/>
-          <w:noProof/>
-          <w:color w:val="000000" w:themeColor="text1"/>
-        </w:rPr>
-      </w:pPr>
+        <w:t>## Nowcasting to Monitor Real-Time Mpox Trends During the 2022 Outbreak in New York City: Evaluation Using Reportable Disease Data Stratified by Race or Ethnicity</w:t>
+      </w:r>
+    </w:p>
+    <w:p>
+      <w:pPr>
+        <w:rPr>
+          <w:rFonts w:ascii="Consolas" w:eastAsia="Consolas" w:hAnsi="Consolas" w:cs="Consolas"/>
+          <w:noProof/>
+          <w:color w:val="000000" w:themeColor="text1"/>
+        </w:rPr>
+      </w:pPr>
+      <w:r>
+        <w:rPr>
+          <w:rFonts w:ascii="Consolas" w:eastAsia="Consolas" w:hAnsi="Consolas" w:cs="Consolas"/>
+          <w:noProof/>
+          <w:color w:val="000000" w:themeColor="text1"/>
+        </w:rPr>
+        <w:t>Rohrer R, Wilson A, Baumgartner J, Burton N, Ortiz RR, Dorsinville A, Jones LE, Greene SK</w:t>
+      </w:r>
+      <w:r>
+        <w:rPr>
+          <w:rFonts w:ascii="Consolas" w:eastAsia="Consolas" w:hAnsi="Consolas" w:cs="Consolas"/>
+          <w:noProof/>
+          <w:color w:val="000000" w:themeColor="text1"/>
+        </w:rPr>
+        <w:t xml:space="preserve">. </w:t>
+      </w:r>
+      <w:r>
+        <w:rPr>
+          <w:rFonts w:ascii="Consolas" w:eastAsia="Consolas" w:hAnsi="Consolas" w:cs="Consolas"/>
+          <w:noProof/>
+          <w:color w:val="000000" w:themeColor="text1"/>
+        </w:rPr>
+        <w:t>Nowcasting to Monitor Real-Time Mpox Trends During the 2022 Outbreak in New York City: Evaluation Using Reportabl</w:t>
+      </w:r>
+      <w:r>
+        <w:rPr>
+          <w:rFonts w:ascii="Consolas" w:eastAsia="Consolas" w:hAnsi="Consolas" w:cs="Consolas"/>
+          <w:noProof/>
+          <w:color w:val="000000" w:themeColor="text1"/>
+        </w:rPr>
+        <w:t xml:space="preserve">e </w:t>
+      </w:r>
+      <w:r>
+        <w:rPr>
+          <w:rFonts w:ascii="Consolas" w:eastAsia="Consolas" w:hAnsi="Consolas" w:cs="Consolas"/>
+          <w:noProof/>
+          <w:color w:val="000000" w:themeColor="text1"/>
+        </w:rPr>
+        <w:t>Disease Data Stratified by Race or Ethnicity</w:t>
+      </w:r>
+      <w:r>
+        <w:rPr>
+          <w:rFonts w:ascii="Consolas" w:eastAsia="Consolas" w:hAnsi="Consolas" w:cs="Consolas"/>
+          <w:noProof/>
+          <w:color w:val="000000" w:themeColor="text1"/>
+        </w:rPr>
+        <w:t xml:space="preserve">. </w:t>
+      </w:r>
+      <w:r>
+        <w:rPr>
+          <w:rFonts w:ascii="Consolas" w:eastAsia="Consolas" w:hAnsi="Consolas" w:cs="Consolas"/>
+          <w:noProof/>
+          <w:color w:val="000000" w:themeColor="text1"/>
+        </w:rPr>
+        <w:t>Online J Public Health Inform 2024;16:e56495</w:t>
+      </w:r>
+      <w:r>
+        <w:rPr>
+          <w:rFonts w:ascii="Consolas" w:eastAsia="Consolas" w:hAnsi="Consolas" w:cs="Consolas"/>
+          <w:noProof/>
+          <w:color w:val="000000" w:themeColor="text1"/>
+        </w:rPr>
+        <w:t xml:space="preserve">. </w:t>
+      </w:r>
+      <w:r>
+        <w:rPr>
+          <w:rFonts w:ascii="Consolas" w:eastAsia="Consolas" w:hAnsi="Consolas" w:cs="Consolas"/>
+          <w:noProof/>
+          <w:color w:val="000000" w:themeColor="text1"/>
+        </w:rPr>
+        <w:t xml:space="preserve">URL: </w:t>
+      </w:r>
+      <w:hyperlink r:id="rId6" w:history="1">
+        <w:r>
+          <w:rPr>
+            <w:rStyle w:val="Hyperlink"/>
+            <w:rFonts w:ascii="Consolas" w:eastAsia="Consolas" w:hAnsi="Consolas" w:cs="Consolas"/>
+            <w:noProof/>
+          </w:rPr>
+          <w:t>https://ojphi.jmir.org/2024/1/e56495</w:t>
+        </w:r>
+      </w:hyperlink>
+      <w:r>
+        <w:rPr>
+          <w:rFonts w:ascii="Consolas" w:eastAsia="Consolas" w:hAnsi="Consolas" w:cs="Consolas"/>
+          <w:noProof/>
+          <w:color w:val="000000" w:themeColor="text1"/>
+        </w:rPr>
+        <w:t xml:space="preserve">. </w:t>
+      </w:r>
+      <w:r>
+        <w:rPr>
+          <w:rFonts w:ascii="Consolas" w:eastAsia="Consolas" w:hAnsi="Consolas" w:cs="Consolas"/>
+          <w:noProof/>
+          <w:color w:val="000000" w:themeColor="text1"/>
+        </w:rPr>
+        <w:t>doi: 10.2196/56495</w:t>
+      </w:r>
+      <w:r>
+        <w:rPr>
+          <w:rFonts w:ascii="Consolas" w:eastAsia="Consolas" w:hAnsi="Consolas" w:cs="Consolas"/>
+          <w:noProof/>
+          <w:color w:val="000000" w:themeColor="text1"/>
+        </w:rPr>
+        <w:t>.</w:t>
+      </w:r>
     </w:p>
     <w:p>
       <w:pPr>
@@ -502,6 +591,7 @@
           <w:noProof/>
           <w:color w:val="000000" w:themeColor="text1"/>
         </w:rPr>
+        <w:lastRenderedPageBreak/>
         <w:t>## Dataset and Code Notes:</w:t>
       </w:r>
     </w:p>

</xml_diff>